<commit_message>
Envio do Bitbucket para o Github
</commit_message>
<xml_diff>
--- a/PHPWord/resources/Contrato.docx
+++ b/PHPWord/resources/Contrato.docx
@@ -28,13 +28,13 @@
         <w:drawing>
           <wp:anchor behindDoc="0" distT="0" distB="0" distL="0" distR="0" simplePos="0" locked="0" layoutInCell="1" allowOverlap="1" relativeHeight="0">
             <wp:simplePos x="0" y="0"/>
-            <wp:positionH relativeFrom="column">
-              <wp:posOffset>-46990</wp:posOffset>
+            <wp:positionH relativeFrom="page">
+              <wp:posOffset>808990</wp:posOffset>
             </wp:positionH>
-            <wp:positionV relativeFrom="paragraph">
-              <wp:posOffset>-76200</wp:posOffset>
+            <wp:positionV relativeFrom="page">
+              <wp:posOffset>790575</wp:posOffset>
             </wp:positionV>
-            <wp:extent cx="1871345" cy="816610"/>
+            <wp:extent cx="1965960" cy="660400"/>
             <wp:effectExtent l="0" t="0" r="0" b="0"/>
             <wp:wrapSquare wrapText="largest"/>
             <wp:docPr id="0" name="Picture" descr=""/>
@@ -59,7 +59,7 @@
                   <pic:spPr bwMode="auto">
                     <a:xfrm>
                       <a:off x="0" y="0"/>
-                      <a:ext cx="1871345" cy="816610"/>
+                      <a:ext cx="1965960" cy="660400"/>
                     </a:xfrm>
                     <a:prstGeom prst="rect">
                       <a:avLst/>
@@ -130,12 +130,33 @@
           <w:szCs w:val="20"/>
           <w:lang w:val="pt-BR"/>
         </w:rPr>
-        <w:t>O presente Contrato de Prestação de Serviço da Artha Agência de Viagens e Turismo Ltda., CNPJ 03.797.620/0001-91, denominada Contratada, e de outro lado, na qualidade de Contratante o (a) Sr.(a):</w:t>
-      </w:r>
-    </w:p>
-    <w:p>
-      <w:pPr>
-        <w:pStyle w:val="Normal"/>
+        <w:t xml:space="preserve">O presente Contrato de Prestação de Serviço da Artha Central de Estudos e Cursos no Exterio, CNPJ 03.797.620/0001-91, denominada Contratada, e de outro lado, na qualidade de </w:t>
+      </w:r>
+      <w:r>
+        <w:rPr>
+          <w:b/>
+          <w:bCs/>
+          <w:sz w:val="20"/>
+          <w:szCs w:val="20"/>
+          <w:lang w:val="pt-BR"/>
+        </w:rPr>
+        <w:t>Contratante</w:t>
+      </w:r>
+      <w:r>
+        <w:rPr>
+          <w:sz w:val="20"/>
+          <w:szCs w:val="20"/>
+          <w:lang w:val="pt-BR"/>
+        </w:rPr>
+        <w:t>, o (a) Sr.(a):</w:t>
+      </w:r>
+    </w:p>
+    <w:p>
+      <w:pPr>
+        <w:pStyle w:val="Normal"/>
+        <w:tabs>
+          <w:tab w:val="left" w:pos="5893" w:leader="none"/>
+        </w:tabs>
         <w:rPr>
           <w:sz w:val="20"/>
           <w:szCs w:val="20"/>
@@ -170,10 +191,9 @@
         </w:tblCellMar>
       </w:tblPr>
       <w:tblGrid>
-        <w:gridCol w:w="3195"/>
-        <w:gridCol w:w="3128"/>
-        <w:gridCol w:w="14"/>
-        <w:gridCol w:w="3310"/>
+        <w:gridCol w:w="3206"/>
+        <w:gridCol w:w="3133"/>
+        <w:gridCol w:w="3306"/>
       </w:tblGrid>
       <w:tr>
         <w:trPr>
@@ -181,8 +201,8 @@
         </w:trPr>
         <w:tc>
           <w:tcPr>
-            <w:tcW w:w="6337" w:type="dxa"/>
-            <w:gridSpan w:val="3"/>
+            <w:tcW w:w="6339" w:type="dxa"/>
+            <w:gridSpan w:val="2"/>
             <w:tcBorders>
               <w:top w:val="single" w:sz="20" w:space="0" w:color="000080"/>
               <w:left w:val="nil"/>
@@ -199,19 +219,19 @@
               <w:spacing w:lineRule="auto" w:line="360"/>
               <w:jc w:val="left"/>
               <w:rPr>
-                <w:rFonts w:eastAsia="Times New Roman" w:cs="Times New Roman"/>
-                <w:b w:val="false"/>
-                <w:bCs w:val="false"/>
-                <w:color w:val="00000A"/>
-                <w:sz w:val="20"/>
-                <w:szCs w:val="20"/>
-                <w:lang w:val="pt-BR" w:eastAsia="pt-BR" w:bidi="ar-SA"/>
+                <w:caps w:val="false"/>
+                <w:smallCaps w:val="false"/>
+                <w:sz w:val="20"/>
+                <w:szCs w:val="20"/>
+                <w:lang w:val="pt-BR"/>
               </w:rPr>
             </w:pPr>
             <w:r>
               <w:rPr>
                 <w:b/>
                 <w:bCs/>
+                <w:caps w:val="false"/>
+                <w:smallCaps w:val="false"/>
                 <w:sz w:val="20"/>
                 <w:szCs w:val="20"/>
                 <w:lang w:val="pt-BR"/>
@@ -220,29 +240,19 @@
             </w:r>
             <w:r>
               <w:rPr>
+                <w:caps w:val="false"/>
+                <w:smallCaps w:val="false"/>
                 <w:sz w:val="20"/>
                 <w:szCs w:val="20"/>
                 <w:lang w:val="pt-BR"/>
               </w:rPr>
-              <w:t xml:space="preserve"> </w:t>
-            </w:r>
-            <w:r>
-              <w:rPr>
-                <w:rFonts w:eastAsia="Times New Roman" w:cs="Times New Roman"/>
-                <w:b w:val="false"/>
-                <w:bCs w:val="false"/>
-                <w:color w:val="00000A"/>
-                <w:sz w:val="20"/>
-                <w:szCs w:val="20"/>
-                <w:lang w:val="pt-BR" w:eastAsia="pt-BR" w:bidi="ar-SA"/>
-              </w:rPr>
-              <w:t>${client_name} ${client_surname}</w:t>
+              <w:t xml:space="preserve"> ${client_name} ${client_surname}</w:t>
             </w:r>
           </w:p>
         </w:tc>
         <w:tc>
           <w:tcPr>
-            <w:tcW w:w="3310" w:type="dxa"/>
+            <w:tcW w:w="3306" w:type="dxa"/>
             <w:tcBorders>
               <w:top w:val="single" w:sz="20" w:space="0" w:color="000080"/>
               <w:left w:val="nil"/>
@@ -262,6 +272,8 @@
                 <w:rFonts w:eastAsia="Times New Roman" w:cs="Times New Roman"/>
                 <w:b w:val="false"/>
                 <w:bCs w:val="false"/>
+                <w:caps w:val="false"/>
+                <w:smallCaps w:val="false"/>
                 <w:color w:val="00000A"/>
                 <w:sz w:val="20"/>
                 <w:szCs w:val="20"/>
@@ -273,6 +285,8 @@
                 <w:rFonts w:eastAsia="Times New Roman" w:cs="Times New Roman"/>
                 <w:b/>
                 <w:bCs/>
+                <w:caps w:val="false"/>
+                <w:smallCaps w:val="false"/>
                 <w:color w:val="00000A"/>
                 <w:sz w:val="20"/>
                 <w:szCs w:val="20"/>
@@ -285,6 +299,8 @@
                 <w:rFonts w:eastAsia="Times New Roman" w:cs="Times New Roman"/>
                 <w:b w:val="false"/>
                 <w:bCs w:val="false"/>
+                <w:caps w:val="false"/>
+                <w:smallCaps w:val="false"/>
                 <w:color w:val="00000A"/>
                 <w:sz w:val="20"/>
                 <w:szCs w:val="20"/>
@@ -301,7 +317,137 @@
         </w:trPr>
         <w:tc>
           <w:tcPr>
-            <w:tcW w:w="6337" w:type="dxa"/>
+            <w:tcW w:w="6339" w:type="dxa"/>
+            <w:gridSpan w:val="2"/>
+            <w:tcBorders>
+              <w:top w:val="nil"/>
+              <w:left w:val="nil"/>
+              <w:bottom w:val="nil"/>
+              <w:insideH w:val="nil"/>
+              <w:right w:val="nil"/>
+              <w:insideV w:val="nil"/>
+            </w:tcBorders>
+            <w:shd w:fill="FFFFFF" w:val="clear"/>
+          </w:tcPr>
+          <w:p>
+            <w:pPr>
+              <w:pStyle w:val="Normal"/>
+              <w:spacing w:lineRule="auto" w:line="360"/>
+              <w:jc w:val="left"/>
+              <w:rPr>
+                <w:rFonts w:eastAsia="Times New Roman" w:cs="Times New Roman"/>
+                <w:b w:val="false"/>
+                <w:bCs w:val="false"/>
+                <w:caps w:val="false"/>
+                <w:smallCaps w:val="false"/>
+                <w:color w:val="00000A"/>
+                <w:sz w:val="20"/>
+                <w:szCs w:val="20"/>
+                <w:lang w:val="pt-BR" w:eastAsia="pt-BR" w:bidi="ar-SA"/>
+              </w:rPr>
+            </w:pPr>
+            <w:r>
+              <w:rPr>
+                <w:rFonts w:eastAsia="Times New Roman" w:cs="Times New Roman"/>
+                <w:b/>
+                <w:bCs/>
+                <w:caps w:val="false"/>
+                <w:smallCaps w:val="false"/>
+                <w:color w:val="00000A"/>
+                <w:sz w:val="20"/>
+                <w:szCs w:val="20"/>
+                <w:lang w:val="pt-BR" w:eastAsia="pt-BR" w:bidi="ar-SA"/>
+              </w:rPr>
+              <w:t>Data de Nascimento:</w:t>
+            </w:r>
+            <w:r>
+              <w:rPr>
+                <w:rFonts w:eastAsia="Times New Roman" w:cs="Times New Roman"/>
+                <w:b w:val="false"/>
+                <w:bCs w:val="false"/>
+                <w:caps w:val="false"/>
+                <w:smallCaps w:val="false"/>
+                <w:color w:val="00000A"/>
+                <w:sz w:val="20"/>
+                <w:szCs w:val="20"/>
+                <w:lang w:val="pt-BR" w:eastAsia="pt-BR" w:bidi="ar-SA"/>
+              </w:rPr>
+              <w:t xml:space="preserve"> ${client_date_of_birth}</w:t>
+            </w:r>
+          </w:p>
+        </w:tc>
+        <w:tc>
+          <w:tcPr>
+            <w:tcW w:w="3306" w:type="dxa"/>
+            <w:tcBorders>
+              <w:top w:val="nil"/>
+              <w:left w:val="nil"/>
+              <w:bottom w:val="nil"/>
+              <w:insideH w:val="nil"/>
+              <w:right w:val="nil"/>
+              <w:insideV w:val="nil"/>
+            </w:tcBorders>
+            <w:shd w:fill="FFFFFF" w:val="clear"/>
+          </w:tcPr>
+          <w:p>
+            <w:pPr>
+              <w:pStyle w:val="Normal"/>
+              <w:spacing w:lineRule="auto" w:line="360"/>
+              <w:jc w:val="left"/>
+              <w:rPr>
+                <w:b w:val="false"/>
+                <w:bCs w:val="false"/>
+                <w:caps w:val="false"/>
+                <w:smallCaps w:val="false"/>
+                <w:sz w:val="20"/>
+                <w:szCs w:val="20"/>
+                <w:lang w:val="pt-BR"/>
+              </w:rPr>
+            </w:pPr>
+            <w:r>
+              <w:rPr>
+                <w:b/>
+                <w:bCs/>
+                <w:caps w:val="false"/>
+                <w:smallCaps w:val="false"/>
+                <w:sz w:val="20"/>
+                <w:szCs w:val="20"/>
+              </w:rPr>
+              <w:t>ID:</w:t>
+            </w:r>
+            <w:r>
+              <w:rPr>
+                <w:b w:val="false"/>
+                <w:bCs w:val="false"/>
+                <w:caps w:val="false"/>
+                <w:smallCaps w:val="false"/>
+                <w:sz w:val="20"/>
+                <w:szCs w:val="20"/>
+              </w:rPr>
+              <w:t xml:space="preserve"> </w:t>
+            </w:r>
+            <w:r>
+              <w:rPr>
+                <w:b w:val="false"/>
+                <w:bCs w:val="false"/>
+                <w:caps w:val="false"/>
+                <w:smallCaps w:val="false"/>
+                <w:sz w:val="20"/>
+                <w:szCs w:val="20"/>
+                <w:lang w:val="pt-BR"/>
+              </w:rPr>
+              <w:t>${client_rg}</w:t>
+            </w:r>
+          </w:p>
+        </w:tc>
+      </w:tr>
+      <w:tr>
+        <w:trPr>
+          <w:cantSplit w:val="false"/>
+        </w:trPr>
+        <w:tc>
+          <w:tcPr>
+            <w:tcW w:w="9645" w:type="dxa"/>
             <w:gridSpan w:val="3"/>
             <w:tcBorders>
               <w:top w:val="nil"/>
@@ -319,12 +465,14 @@
               <w:spacing w:lineRule="auto" w:line="360"/>
               <w:jc w:val="left"/>
               <w:rPr>
-                <w:rFonts w:eastAsia="Times New Roman" w:cs="Times New Roman" w:ascii="Arial" w:hAnsi="Arial"/>
-                <w:b w:val="false"/>
-                <w:bCs w:val="false"/>
-                <w:color w:val="00000A"/>
-                <w:sz w:val="22"/>
-                <w:szCs w:val="22"/>
+                <w:rFonts w:eastAsia="Times New Roman" w:cs="Times New Roman"/>
+                <w:b w:val="false"/>
+                <w:bCs w:val="false"/>
+                <w:caps w:val="false"/>
+                <w:smallCaps w:val="false"/>
+                <w:color w:val="00000A"/>
+                <w:sz w:val="20"/>
+                <w:szCs w:val="20"/>
                 <w:lang w:val="pt-BR" w:eastAsia="pt-BR" w:bidi="ar-SA"/>
               </w:rPr>
             </w:pPr>
@@ -333,75 +481,28 @@
                 <w:rFonts w:eastAsia="Times New Roman" w:cs="Times New Roman"/>
                 <w:b/>
                 <w:bCs/>
-                <w:color w:val="00000A"/>
-                <w:sz w:val="20"/>
-                <w:szCs w:val="20"/>
-                <w:lang w:val="pt-BR" w:eastAsia="pt-BR" w:bidi="ar-SA"/>
-              </w:rPr>
-              <w:t xml:space="preserve">Data de Nascimento: </w:t>
-            </w:r>
-            <w:r>
-              <w:rPr>
-                <w:rFonts w:eastAsia="Times New Roman" w:cs="Times New Roman" w:ascii="Arial" w:hAnsi="Arial"/>
-                <w:b w:val="false"/>
-                <w:bCs w:val="false"/>
-                <w:color w:val="00000A"/>
-                <w:sz w:val="22"/>
-                <w:szCs w:val="22"/>
-                <w:lang w:val="pt-BR" w:eastAsia="pt-BR" w:bidi="ar-SA"/>
-              </w:rPr>
-              <w:t>${client_date_of_birth}</w:t>
-            </w:r>
-          </w:p>
-        </w:tc>
-        <w:tc>
-          <w:tcPr>
-            <w:tcW w:w="3310" w:type="dxa"/>
-            <w:tcBorders>
-              <w:top w:val="nil"/>
-              <w:left w:val="nil"/>
-              <w:bottom w:val="nil"/>
-              <w:insideH w:val="nil"/>
-              <w:right w:val="nil"/>
-              <w:insideV w:val="nil"/>
-            </w:tcBorders>
-            <w:shd w:fill="FFFFFF" w:val="clear"/>
-          </w:tcPr>
-          <w:p>
-            <w:pPr>
-              <w:pStyle w:val="Normal"/>
-              <w:spacing w:lineRule="auto" w:line="360"/>
-              <w:jc w:val="left"/>
-              <w:rPr>
-                <w:rFonts w:eastAsia="Times New Roman" w:cs="Times New Roman" w:ascii="Arial" w:hAnsi="Arial"/>
-                <w:b w:val="false"/>
-                <w:bCs w:val="false"/>
-                <w:color w:val="00000A"/>
-                <w:sz w:val="22"/>
-                <w:szCs w:val="22"/>
-                <w:lang w:val="pt-BR" w:eastAsia="pt-BR" w:bidi="ar-SA"/>
-              </w:rPr>
-            </w:pPr>
-            <w:r>
-              <w:rPr>
-                <w:b/>
-                <w:bCs/>
-                <w:sz w:val="20"/>
-                <w:szCs w:val="20"/>
-              </w:rPr>
-              <w:t xml:space="preserve">ID: </w:t>
-            </w:r>
-            <w:r>
-              <w:rPr>
-                <w:rFonts w:eastAsia="Times New Roman" w:cs="Times New Roman" w:ascii="Arial" w:hAnsi="Arial"/>
-                <w:b w:val="false"/>
-                <w:bCs w:val="false"/>
-                <w:color w:val="00000A"/>
-                <w:sz w:val="22"/>
-                <w:szCs w:val="22"/>
-                <w:lang w:val="pt-BR" w:eastAsia="pt-BR" w:bidi="ar-SA"/>
-              </w:rPr>
-              <w:t>${client_rg}</w:t>
+                <w:caps w:val="false"/>
+                <w:smallCaps w:val="false"/>
+                <w:color w:val="00000A"/>
+                <w:sz w:val="20"/>
+                <w:szCs w:val="20"/>
+                <w:lang w:val="pt-BR" w:eastAsia="pt-BR" w:bidi="ar-SA"/>
+              </w:rPr>
+              <w:t>Endereço:</w:t>
+            </w:r>
+            <w:r>
+              <w:rPr>
+                <w:rFonts w:eastAsia="Times New Roman" w:cs="Times New Roman"/>
+                <w:b w:val="false"/>
+                <w:bCs w:val="false"/>
+                <w:caps w:val="false"/>
+                <w:smallCaps w:val="false"/>
+                <w:color w:val="00000A"/>
+                <w:sz w:val="20"/>
+                <w:szCs w:val="20"/>
+                <w:lang w:val="pt-BR" w:eastAsia="pt-BR" w:bidi="ar-SA"/>
+              </w:rPr>
+              <w:t xml:space="preserve"> ${client_address}</w:t>
             </w:r>
           </w:p>
         </w:tc>
@@ -412,67 +513,7 @@
         </w:trPr>
         <w:tc>
           <w:tcPr>
-            <w:tcW w:w="9647" w:type="dxa"/>
-            <w:gridSpan w:val="4"/>
-            <w:tcBorders>
-              <w:top w:val="nil"/>
-              <w:left w:val="nil"/>
-              <w:bottom w:val="nil"/>
-              <w:insideH w:val="nil"/>
-              <w:right w:val="nil"/>
-              <w:insideV w:val="nil"/>
-            </w:tcBorders>
-            <w:shd w:fill="FFFFFF" w:val="clear"/>
-          </w:tcPr>
-          <w:p>
-            <w:pPr>
-              <w:pStyle w:val="Normal"/>
-              <w:spacing w:lineRule="auto" w:line="360"/>
-              <w:jc w:val="left"/>
-              <w:rPr>
-                <w:rFonts w:eastAsia="Times New Roman" w:cs="Times New Roman"/>
-                <w:b w:val="false"/>
-                <w:bCs w:val="false"/>
-                <w:color w:val="00000A"/>
-                <w:sz w:val="20"/>
-                <w:szCs w:val="20"/>
-                <w:lang w:val="pt-BR" w:eastAsia="pt-BR" w:bidi="ar-SA"/>
-              </w:rPr>
-            </w:pPr>
-            <w:r>
-              <w:rPr>
-                <w:rFonts w:eastAsia="Times New Roman" w:cs="Times New Roman"/>
-                <w:b/>
-                <w:bCs/>
-                <w:color w:val="00000A"/>
-                <w:sz w:val="20"/>
-                <w:szCs w:val="20"/>
-                <w:lang w:val="pt-BR" w:eastAsia="pt-BR" w:bidi="ar-SA"/>
-              </w:rPr>
-              <w:t>Endereço:</w:t>
-            </w:r>
-            <w:r>
-              <w:rPr>
-                <w:rFonts w:eastAsia="Times New Roman" w:cs="Times New Roman"/>
-                <w:b w:val="false"/>
-                <w:bCs w:val="false"/>
-                <w:color w:val="00000A"/>
-                <w:sz w:val="20"/>
-                <w:szCs w:val="20"/>
-                <w:lang w:val="pt-BR" w:eastAsia="pt-BR" w:bidi="ar-SA"/>
-              </w:rPr>
-              <w:t xml:space="preserve"> ${client_address}</w:t>
-            </w:r>
-          </w:p>
-        </w:tc>
-      </w:tr>
-      <w:tr>
-        <w:trPr>
-          <w:cantSplit w:val="false"/>
-        </w:trPr>
-        <w:tc>
-          <w:tcPr>
-            <w:tcW w:w="3195" w:type="dxa"/>
+            <w:tcW w:w="3206" w:type="dxa"/>
             <w:tcBorders>
               <w:top w:val="nil"/>
               <w:left w:val="nil"/>
@@ -496,43 +537,45 @@
               <w:ind w:left="0" w:right="0" w:hanging="0"/>
               <w:jc w:val="left"/>
               <w:rPr>
-                <w:rFonts w:eastAsia="Times New Roman" w:cs="Times New Roman" w:ascii="Verdana" w:hAnsi="Verdana"/>
-                <w:b w:val="false"/>
-                <w:bCs w:val="false"/>
-                <w:color w:val="00000A"/>
-                <w:sz w:val="20"/>
-                <w:szCs w:val="20"/>
-                <w:lang w:val="pt-BR" w:eastAsia="pt-BR" w:bidi="ar-SA"/>
+                <w:rFonts w:ascii="Verdana" w:hAnsi="Verdana"/>
+                <w:b w:val="false"/>
+                <w:bCs w:val="false"/>
+                <w:caps w:val="false"/>
+                <w:smallCaps w:val="false"/>
+                <w:sz w:val="20"/>
+                <w:szCs w:val="20"/>
+                <w:lang w:val="pt-BR"/>
               </w:rPr>
             </w:pPr>
-            <w:bookmarkStart w:id="0" w:name="__DdeLink__473_1052671888"/>
             <w:r>
               <w:rPr>
                 <w:rFonts w:ascii="Verdana" w:hAnsi="Verdana"/>
+                <w:caps w:val="false"/>
+                <w:smallCaps w:val="false"/>
                 <w:sz w:val="20"/>
                 <w:szCs w:val="20"/>
                 <w:lang w:val="pt-BR"/>
               </w:rPr>
-              <w:t xml:space="preserve">Bairro: </w:t>
-            </w:r>
-            <w:bookmarkEnd w:id="0"/>
-            <w:r>
-              <w:rPr>
-                <w:rFonts w:eastAsia="Times New Roman" w:cs="Times New Roman" w:ascii="Verdana" w:hAnsi="Verdana"/>
-                <w:b w:val="false"/>
-                <w:bCs w:val="false"/>
-                <w:color w:val="00000A"/>
-                <w:sz w:val="20"/>
-                <w:szCs w:val="20"/>
-                <w:lang w:val="pt-BR" w:eastAsia="pt-BR" w:bidi="ar-SA"/>
-              </w:rPr>
-              <w:t>${client_neighbourhood}</w:t>
+              <w:t>Bairro:</w:t>
+            </w:r>
+            <w:r>
+              <w:rPr>
+                <w:rFonts w:ascii="Verdana" w:hAnsi="Verdana"/>
+                <w:b w:val="false"/>
+                <w:bCs w:val="false"/>
+                <w:caps w:val="false"/>
+                <w:smallCaps w:val="false"/>
+                <w:sz w:val="20"/>
+                <w:szCs w:val="20"/>
+                <w:lang w:val="pt-BR"/>
+              </w:rPr>
+              <w:t xml:space="preserve"> ${client_neighbourhood}</w:t>
             </w:r>
           </w:p>
         </w:tc>
         <w:tc>
           <w:tcPr>
-            <w:tcW w:w="3128" w:type="dxa"/>
+            <w:tcW w:w="3133" w:type="dxa"/>
             <w:tcBorders>
               <w:top w:val="nil"/>
               <w:left w:val="nil"/>
@@ -556,44 +599,45 @@
               <w:ind w:left="0" w:right="0" w:hanging="0"/>
               <w:jc w:val="left"/>
               <w:rPr>
-                <w:rFonts w:eastAsia="Times New Roman" w:cs="Times New Roman" w:ascii="Verdana" w:hAnsi="Verdana"/>
-                <w:b w:val="false"/>
-                <w:bCs w:val="false"/>
-                <w:color w:val="00000A"/>
-                <w:sz w:val="20"/>
-                <w:szCs w:val="20"/>
-                <w:lang w:val="pt-BR" w:eastAsia="pt-BR" w:bidi="ar-SA"/>
+                <w:rFonts w:ascii="Verdana" w:hAnsi="Verdana"/>
+                <w:b w:val="false"/>
+                <w:bCs w:val="false"/>
+                <w:caps w:val="false"/>
+                <w:smallCaps w:val="false"/>
+                <w:sz w:val="20"/>
+                <w:szCs w:val="20"/>
+                <w:lang w:val="pt-BR"/>
               </w:rPr>
             </w:pPr>
             <w:r>
               <w:rPr>
                 <w:rFonts w:ascii="Verdana" w:hAnsi="Verdana"/>
+                <w:caps w:val="false"/>
+                <w:smallCaps w:val="false"/>
                 <w:sz w:val="20"/>
                 <w:szCs w:val="20"/>
                 <w:lang w:val="pt-BR"/>
               </w:rPr>
-              <w:t xml:space="preserve">Cidade: </w:t>
-            </w:r>
-            <w:bookmarkStart w:id="1" w:name="__DdeLink__465_1539451509"/>
-            <w:bookmarkEnd w:id="1"/>
-            <w:r>
-              <w:rPr>
-                <w:rFonts w:eastAsia="Times New Roman" w:cs="Times New Roman" w:ascii="Verdana" w:hAnsi="Verdana"/>
-                <w:b w:val="false"/>
-                <w:bCs w:val="false"/>
-                <w:color w:val="00000A"/>
-                <w:sz w:val="20"/>
-                <w:szCs w:val="20"/>
-                <w:lang w:val="pt-BR" w:eastAsia="pt-BR" w:bidi="ar-SA"/>
-              </w:rPr>
-              <w:t>${client_city}</w:t>
+              <w:t>Cidade:</w:t>
+            </w:r>
+            <w:r>
+              <w:rPr>
+                <w:rFonts w:ascii="Verdana" w:hAnsi="Verdana"/>
+                <w:b w:val="false"/>
+                <w:bCs w:val="false"/>
+                <w:caps w:val="false"/>
+                <w:smallCaps w:val="false"/>
+                <w:sz w:val="20"/>
+                <w:szCs w:val="20"/>
+                <w:lang w:val="pt-BR"/>
+              </w:rPr>
+              <w:t xml:space="preserve"> ${client_city}</w:t>
             </w:r>
           </w:p>
         </w:tc>
         <w:tc>
           <w:tcPr>
-            <w:tcW w:w="3324" w:type="dxa"/>
-            <w:gridSpan w:val="2"/>
+            <w:tcW w:w="3306" w:type="dxa"/>
             <w:tcBorders>
               <w:top w:val="nil"/>
               <w:left w:val="nil"/>
@@ -617,35 +661,39 @@
               <w:ind w:left="0" w:right="0" w:hanging="0"/>
               <w:jc w:val="left"/>
               <w:rPr>
-                <w:rFonts w:eastAsia="Times New Roman" w:cs="Times New Roman" w:ascii="Verdana" w:hAnsi="Verdana"/>
-                <w:b w:val="false"/>
-                <w:bCs w:val="false"/>
-                <w:color w:val="00000A"/>
-                <w:sz w:val="20"/>
-                <w:szCs w:val="20"/>
-                <w:lang w:val="pt-BR" w:eastAsia="pt-BR" w:bidi="ar-SA"/>
+                <w:rFonts w:ascii="Verdana" w:hAnsi="Verdana"/>
+                <w:b w:val="false"/>
+                <w:bCs w:val="false"/>
+                <w:caps w:val="false"/>
+                <w:smallCaps w:val="false"/>
+                <w:sz w:val="20"/>
+                <w:szCs w:val="20"/>
+                <w:lang w:val="pt-BR"/>
               </w:rPr>
             </w:pPr>
             <w:r>
               <w:rPr>
                 <w:rFonts w:ascii="Verdana" w:hAnsi="Verdana"/>
+                <w:caps w:val="false"/>
+                <w:smallCaps w:val="false"/>
                 <w:sz w:val="20"/>
                 <w:szCs w:val="20"/>
                 <w:lang w:val="pt-BR"/>
               </w:rPr>
-              <w:t xml:space="preserve">UF: </w:t>
-            </w:r>
-            <w:r>
-              <w:rPr>
-                <w:rFonts w:eastAsia="Times New Roman" w:cs="Times New Roman" w:ascii="Verdana" w:hAnsi="Verdana"/>
-                <w:b w:val="false"/>
-                <w:bCs w:val="false"/>
-                <w:color w:val="00000A"/>
-                <w:sz w:val="20"/>
-                <w:szCs w:val="20"/>
-                <w:lang w:val="pt-BR" w:eastAsia="pt-BR" w:bidi="ar-SA"/>
-              </w:rPr>
-              <w:t>${client_state}</w:t>
+              <w:t>UF:</w:t>
+            </w:r>
+            <w:r>
+              <w:rPr>
+                <w:rFonts w:ascii="Verdana" w:hAnsi="Verdana"/>
+                <w:b w:val="false"/>
+                <w:bCs w:val="false"/>
+                <w:caps w:val="false"/>
+                <w:smallCaps w:val="false"/>
+                <w:sz w:val="20"/>
+                <w:szCs w:val="20"/>
+                <w:lang w:val="pt-BR"/>
+              </w:rPr>
+              <w:t xml:space="preserve"> ${client_state}</w:t>
             </w:r>
           </w:p>
         </w:tc>
@@ -656,8 +704,8 @@
         </w:trPr>
         <w:tc>
           <w:tcPr>
-            <w:tcW w:w="6337" w:type="dxa"/>
-            <w:gridSpan w:val="3"/>
+            <w:tcW w:w="6339" w:type="dxa"/>
+            <w:gridSpan w:val="2"/>
             <w:tcBorders>
               <w:top w:val="nil"/>
               <w:left w:val="nil"/>
@@ -677,6 +725,8 @@
                 <w:rFonts w:eastAsia="Times New Roman" w:cs="Times New Roman"/>
                 <w:b w:val="false"/>
                 <w:bCs w:val="false"/>
+                <w:caps w:val="false"/>
+                <w:smallCaps w:val="false"/>
                 <w:color w:val="00000A"/>
                 <w:sz w:val="20"/>
                 <w:szCs w:val="20"/>
@@ -688,6 +738,8 @@
                 <w:rFonts w:eastAsia="Times New Roman" w:cs="Times New Roman"/>
                 <w:b/>
                 <w:bCs/>
+                <w:caps w:val="false"/>
+                <w:smallCaps w:val="false"/>
                 <w:color w:val="00000A"/>
                 <w:sz w:val="20"/>
                 <w:szCs w:val="20"/>
@@ -700,6 +752,8 @@
                 <w:rFonts w:eastAsia="Times New Roman" w:cs="Times New Roman"/>
                 <w:b w:val="false"/>
                 <w:bCs w:val="false"/>
+                <w:caps w:val="false"/>
+                <w:smallCaps w:val="false"/>
                 <w:color w:val="00000A"/>
                 <w:sz w:val="20"/>
                 <w:szCs w:val="20"/>
@@ -711,7 +765,7 @@
         </w:tc>
         <w:tc>
           <w:tcPr>
-            <w:tcW w:w="3310" w:type="dxa"/>
+            <w:tcW w:w="3306" w:type="dxa"/>
             <w:tcBorders>
               <w:top w:val="nil"/>
               <w:left w:val="nil"/>
@@ -731,6 +785,8 @@
                 <w:rFonts w:eastAsia="Times New Roman" w:cs="Times New Roman"/>
                 <w:b w:val="false"/>
                 <w:bCs w:val="false"/>
+                <w:caps w:val="false"/>
+                <w:smallCaps w:val="false"/>
                 <w:color w:val="00000A"/>
                 <w:sz w:val="20"/>
                 <w:szCs w:val="20"/>
@@ -742,6 +798,8 @@
                 <w:rFonts w:eastAsia="Times New Roman" w:cs="Times New Roman"/>
                 <w:b/>
                 <w:bCs/>
+                <w:caps w:val="false"/>
+                <w:smallCaps w:val="false"/>
                 <w:color w:val="00000A"/>
                 <w:sz w:val="20"/>
                 <w:szCs w:val="20"/>
@@ -754,13 +812,14 @@
                 <w:rFonts w:eastAsia="Times New Roman" w:cs="Times New Roman"/>
                 <w:b w:val="false"/>
                 <w:bCs w:val="false"/>
+                <w:caps w:val="false"/>
+                <w:smallCaps w:val="false"/>
                 <w:color w:val="00000A"/>
                 <w:sz w:val="20"/>
                 <w:szCs w:val="20"/>
                 <w:lang w:val="pt-BR" w:eastAsia="pt-BR" w:bidi="ar-SA"/>
               </w:rPr>
               <w:t xml:space="preserve"> ${client_phone}</w:t>
-              <w:tab/>
             </w:r>
           </w:p>
         </w:tc>
@@ -771,8 +830,8 @@
         </w:trPr>
         <w:tc>
           <w:tcPr>
-            <w:tcW w:w="6337" w:type="dxa"/>
-            <w:gridSpan w:val="3"/>
+            <w:tcW w:w="6339" w:type="dxa"/>
+            <w:gridSpan w:val="2"/>
             <w:tcBorders>
               <w:top w:val="nil"/>
               <w:left w:val="nil"/>
@@ -792,6 +851,8 @@
                 <w:rFonts w:eastAsia="Times New Roman" w:cs="Times New Roman"/>
                 <w:b w:val="false"/>
                 <w:bCs w:val="false"/>
+                <w:caps w:val="false"/>
+                <w:smallCaps w:val="false"/>
                 <w:color w:val="00000A"/>
                 <w:sz w:val="20"/>
                 <w:szCs w:val="20"/>
@@ -803,6 +864,8 @@
                 <w:rFonts w:eastAsia="Times New Roman" w:cs="Times New Roman"/>
                 <w:b/>
                 <w:bCs/>
+                <w:caps w:val="false"/>
+                <w:smallCaps w:val="false"/>
                 <w:color w:val="00000A"/>
                 <w:sz w:val="20"/>
                 <w:szCs w:val="20"/>
@@ -815,6 +878,8 @@
                 <w:rFonts w:eastAsia="Times New Roman" w:cs="Times New Roman"/>
                 <w:b w:val="false"/>
                 <w:bCs w:val="false"/>
+                <w:caps w:val="false"/>
+                <w:smallCaps w:val="false"/>
                 <w:color w:val="00000A"/>
                 <w:sz w:val="20"/>
                 <w:szCs w:val="20"/>
@@ -826,7 +891,7 @@
         </w:tc>
         <w:tc>
           <w:tcPr>
-            <w:tcW w:w="3310" w:type="dxa"/>
+            <w:tcW w:w="3306" w:type="dxa"/>
             <w:tcBorders>
               <w:top w:val="nil"/>
               <w:left w:val="nil"/>
@@ -846,6 +911,8 @@
                 <w:rFonts w:eastAsia="Times New Roman" w:cs="Times New Roman"/>
                 <w:b w:val="false"/>
                 <w:bCs w:val="false"/>
+                <w:caps w:val="false"/>
+                <w:smallCaps w:val="false"/>
                 <w:color w:val="00000A"/>
                 <w:sz w:val="20"/>
                 <w:szCs w:val="20"/>
@@ -857,6 +924,8 @@
                 <w:rFonts w:eastAsia="Times New Roman" w:cs="Times New Roman"/>
                 <w:b/>
                 <w:bCs/>
+                <w:caps w:val="false"/>
+                <w:smallCaps w:val="false"/>
                 <w:color w:val="00000A"/>
                 <w:sz w:val="20"/>
                 <w:szCs w:val="20"/>
@@ -869,6 +938,8 @@
                 <w:rFonts w:eastAsia="Times New Roman" w:cs="Times New Roman"/>
                 <w:b w:val="false"/>
                 <w:bCs w:val="false"/>
+                <w:caps w:val="false"/>
+                <w:smallCaps w:val="false"/>
                 <w:color w:val="00000A"/>
                 <w:sz w:val="20"/>
                 <w:szCs w:val="20"/>
@@ -1028,8 +1099,8 @@
         </w:tblCellMar>
       </w:tblPr>
       <w:tblGrid>
-        <w:gridCol w:w="5369"/>
-        <w:gridCol w:w="4258"/>
+        <w:gridCol w:w="5380"/>
+        <w:gridCol w:w="4259"/>
       </w:tblGrid>
       <w:tr>
         <w:trPr>
@@ -1037,7 +1108,7 @@
         </w:trPr>
         <w:tc>
           <w:tcPr>
-            <w:tcW w:w="5369" w:type="dxa"/>
+            <w:tcW w:w="5380" w:type="dxa"/>
             <w:tcBorders>
               <w:top w:val="single" w:sz="20" w:space="0" w:color="000080"/>
               <w:left w:val="nil"/>
@@ -1080,7 +1151,7 @@
         </w:tc>
         <w:tc>
           <w:tcPr>
-            <w:tcW w:w="4258" w:type="dxa"/>
+            <w:tcW w:w="4259" w:type="dxa"/>
             <w:tcBorders>
               <w:top w:val="single" w:sz="20" w:space="0" w:color="000080"/>
               <w:left w:val="nil"/>
@@ -1128,7 +1199,7 @@
         </w:trPr>
         <w:tc>
           <w:tcPr>
-            <w:tcW w:w="5369" w:type="dxa"/>
+            <w:tcW w:w="5380" w:type="dxa"/>
             <w:tcBorders>
               <w:top w:val="nil"/>
               <w:left w:val="nil"/>
@@ -1155,6 +1226,8 @@
                 <w:rFonts w:eastAsia="Times New Roman" w:cs="Times New Roman"/>
                 <w:b w:val="false"/>
                 <w:bCs w:val="false"/>
+                <w:caps w:val="false"/>
+                <w:smallCaps w:val="false"/>
                 <w:color w:val="00000A"/>
                 <w:spacing w:val="0"/>
                 <w:w w:val="100"/>
@@ -1192,7 +1265,24 @@
                 <w:u w:val="none"/>
                 <w:lang w:val="pt-BR" w:eastAsia="pt-BR" w:bidi="ar-SA"/>
               </w:rPr>
-              <w:t>:${school}</w:t>
+              <w:t xml:space="preserve">: </w:t>
+            </w:r>
+            <w:r>
+              <w:rPr>
+                <w:rFonts w:eastAsia="Times New Roman" w:cs="Times New Roman"/>
+                <w:b w:val="false"/>
+                <w:bCs w:val="false"/>
+                <w:caps w:val="false"/>
+                <w:smallCaps w:val="false"/>
+                <w:color w:val="00000A"/>
+                <w:spacing w:val="0"/>
+                <w:w w:val="100"/>
+                <w:sz w:val="20"/>
+                <w:szCs w:val="20"/>
+                <w:u w:val="none"/>
+                <w:lang w:val="pt-BR" w:eastAsia="pt-BR" w:bidi="ar-SA"/>
+              </w:rPr>
+              <w:t>${school}</w:t>
             </w:r>
           </w:p>
           <w:p>
@@ -1211,6 +1301,8 @@
                 <w:rFonts w:eastAsia="Times New Roman" w:cs="Times New Roman"/>
                 <w:b w:val="false"/>
                 <w:bCs w:val="false"/>
+                <w:caps w:val="false"/>
+                <w:smallCaps w:val="false"/>
                 <w:color w:val="00000A"/>
                 <w:spacing w:val="0"/>
                 <w:w w:val="100"/>
@@ -1248,7 +1340,24 @@
                 <w:u w:val="none"/>
                 <w:lang w:val="pt-BR" w:eastAsia="pt-BR" w:bidi="ar-SA"/>
               </w:rPr>
-              <w:t xml:space="preserve"> ${city}, ${country}</w:t>
+              <w:t xml:space="preserve"> </w:t>
+            </w:r>
+            <w:r>
+              <w:rPr>
+                <w:rFonts w:eastAsia="Times New Roman" w:cs="Times New Roman"/>
+                <w:b w:val="false"/>
+                <w:bCs w:val="false"/>
+                <w:caps w:val="false"/>
+                <w:smallCaps w:val="false"/>
+                <w:color w:val="00000A"/>
+                <w:spacing w:val="0"/>
+                <w:w w:val="100"/>
+                <w:sz w:val="20"/>
+                <w:szCs w:val="20"/>
+                <w:u w:val="none"/>
+                <w:lang w:val="pt-BR" w:eastAsia="pt-BR" w:bidi="ar-SA"/>
+              </w:rPr>
+              <w:t>${city}</w:t>
             </w:r>
           </w:p>
           <w:p>
@@ -1267,6 +1376,8 @@
                 <w:rFonts w:eastAsia="Times New Roman" w:cs="Times New Roman"/>
                 <w:b w:val="false"/>
                 <w:bCs w:val="false"/>
+                <w:caps w:val="false"/>
+                <w:smallCaps w:val="false"/>
                 <w:color w:val="00000A"/>
                 <w:spacing w:val="0"/>
                 <w:w w:val="100"/>
@@ -1289,22 +1400,39 @@
                 <w:u w:val="none"/>
                 <w:lang w:val="pt-BR" w:eastAsia="pt-BR" w:bidi="ar-SA"/>
               </w:rPr>
-              <w:t>Nome do Curso:</w:t>
-            </w:r>
-            <w:r>
-              <w:rPr>
-                <w:rFonts w:eastAsia="Times New Roman" w:cs="Times New Roman"/>
-                <w:b w:val="false"/>
-                <w:bCs w:val="false"/>
-                <w:color w:val="00000A"/>
-                <w:spacing w:val="0"/>
-                <w:w w:val="100"/>
-                <w:sz w:val="20"/>
-                <w:szCs w:val="20"/>
-                <w:u w:val="none"/>
-                <w:lang w:val="pt-BR" w:eastAsia="pt-BR" w:bidi="ar-SA"/>
-              </w:rPr>
-              <w:t xml:space="preserve"> ${course_name}</w:t>
+              <w:t>País:</w:t>
+            </w:r>
+            <w:r>
+              <w:rPr>
+                <w:rFonts w:eastAsia="Times New Roman" w:cs="Times New Roman"/>
+                <w:b w:val="false"/>
+                <w:bCs w:val="false"/>
+                <w:color w:val="00000A"/>
+                <w:spacing w:val="0"/>
+                <w:w w:val="100"/>
+                <w:sz w:val="20"/>
+                <w:szCs w:val="20"/>
+                <w:u w:val="none"/>
+                <w:lang w:val="pt-BR" w:eastAsia="pt-BR" w:bidi="ar-SA"/>
+              </w:rPr>
+              <w:t xml:space="preserve"> </w:t>
+            </w:r>
+            <w:r>
+              <w:rPr>
+                <w:rFonts w:eastAsia="Times New Roman" w:cs="Times New Roman"/>
+                <w:b w:val="false"/>
+                <w:bCs w:val="false"/>
+                <w:caps w:val="false"/>
+                <w:smallCaps w:val="false"/>
+                <w:color w:val="00000A"/>
+                <w:spacing w:val="0"/>
+                <w:w w:val="100"/>
+                <w:sz w:val="20"/>
+                <w:szCs w:val="20"/>
+                <w:u w:val="none"/>
+                <w:lang w:val="pt-BR" w:eastAsia="pt-BR" w:bidi="ar-SA"/>
+              </w:rPr>
+              <w:t>${country}</w:t>
             </w:r>
           </w:p>
           <w:p>
@@ -1323,6 +1451,8 @@
                 <w:rFonts w:eastAsia="Times New Roman" w:cs="Times New Roman"/>
                 <w:b w:val="false"/>
                 <w:bCs w:val="false"/>
+                <w:caps w:val="false"/>
+                <w:smallCaps w:val="false"/>
                 <w:color w:val="00000A"/>
                 <w:spacing w:val="0"/>
                 <w:w w:val="100"/>
@@ -1345,22 +1475,39 @@
                 <w:u w:val="none"/>
                 <w:lang w:val="pt-BR" w:eastAsia="pt-BR" w:bidi="ar-SA"/>
               </w:rPr>
-              <w:t xml:space="preserve">Aulas por semana: </w:t>
-            </w:r>
-            <w:r>
-              <w:rPr>
-                <w:rFonts w:eastAsia="Times New Roman" w:cs="Times New Roman"/>
-                <w:b w:val="false"/>
-                <w:bCs w:val="false"/>
-                <w:color w:val="00000A"/>
-                <w:spacing w:val="0"/>
-                <w:w w:val="100"/>
-                <w:sz w:val="20"/>
-                <w:szCs w:val="20"/>
-                <w:u w:val="none"/>
-                <w:lang w:val="pt-BR" w:eastAsia="pt-BR" w:bidi="ar-SA"/>
-              </w:rPr>
-              <w:t>${lessons_per_week}</w:t>
+              <w:t>Nome do Curso:</w:t>
+            </w:r>
+            <w:r>
+              <w:rPr>
+                <w:rFonts w:eastAsia="Times New Roman" w:cs="Times New Roman"/>
+                <w:b w:val="false"/>
+                <w:bCs w:val="false"/>
+                <w:color w:val="00000A"/>
+                <w:spacing w:val="0"/>
+                <w:w w:val="100"/>
+                <w:sz w:val="20"/>
+                <w:szCs w:val="20"/>
+                <w:u w:val="none"/>
+                <w:lang w:val="pt-BR" w:eastAsia="pt-BR" w:bidi="ar-SA"/>
+              </w:rPr>
+              <w:t xml:space="preserve"> </w:t>
+            </w:r>
+            <w:r>
+              <w:rPr>
+                <w:rFonts w:eastAsia="Times New Roman" w:cs="Times New Roman"/>
+                <w:b w:val="false"/>
+                <w:bCs w:val="false"/>
+                <w:caps w:val="false"/>
+                <w:smallCaps w:val="false"/>
+                <w:color w:val="00000A"/>
+                <w:spacing w:val="0"/>
+                <w:w w:val="100"/>
+                <w:sz w:val="20"/>
+                <w:szCs w:val="20"/>
+                <w:u w:val="none"/>
+                <w:lang w:val="pt-BR" w:eastAsia="pt-BR" w:bidi="ar-SA"/>
+              </w:rPr>
+              <w:t>${course_name}</w:t>
             </w:r>
           </w:p>
           <w:p>
@@ -1401,22 +1548,22 @@
                 <w:u w:val="none"/>
                 <w:lang w:val="pt-BR" w:eastAsia="pt-BR" w:bidi="ar-SA"/>
               </w:rPr>
-              <w:t xml:space="preserve">Duração da aula: </w:t>
-            </w:r>
-            <w:r>
-              <w:rPr>
-                <w:rFonts w:eastAsia="Times New Roman" w:cs="Times New Roman"/>
-                <w:b w:val="false"/>
-                <w:bCs w:val="false"/>
-                <w:color w:val="00000A"/>
-                <w:spacing w:val="0"/>
-                <w:w w:val="100"/>
-                <w:sz w:val="20"/>
-                <w:szCs w:val="20"/>
-                <w:u w:val="none"/>
-                <w:lang w:val="pt-BR" w:eastAsia="pt-BR" w:bidi="ar-SA"/>
-              </w:rPr>
-              <w:t>${lesson_duration}</w:t>
+              <w:t xml:space="preserve">Aulas por semana: </w:t>
+            </w:r>
+            <w:r>
+              <w:rPr>
+                <w:rFonts w:eastAsia="Times New Roman" w:cs="Times New Roman"/>
+                <w:b w:val="false"/>
+                <w:bCs w:val="false"/>
+                <w:color w:val="00000A"/>
+                <w:spacing w:val="0"/>
+                <w:w w:val="100"/>
+                <w:sz w:val="20"/>
+                <w:szCs w:val="20"/>
+                <w:u w:val="none"/>
+                <w:lang w:val="pt-BR" w:eastAsia="pt-BR" w:bidi="ar-SA"/>
+              </w:rPr>
+              <w:t>${lessons_per_week}</w:t>
             </w:r>
           </w:p>
           <w:p>
@@ -1435,6 +1582,8 @@
                 <w:rFonts w:eastAsia="Times New Roman" w:cs="Times New Roman"/>
                 <w:b w:val="false"/>
                 <w:bCs w:val="false"/>
+                <w:caps w:val="false"/>
+                <w:smallCaps w:val="false"/>
                 <w:color w:val="00000A"/>
                 <w:spacing w:val="0"/>
                 <w:w w:val="100"/>
@@ -1449,30 +1598,34 @@
                 <w:rFonts w:eastAsia="Times New Roman" w:cs="Times New Roman"/>
                 <w:b/>
                 <w:bCs/>
-                <w:color w:val="00000A"/>
-                <w:spacing w:val="0"/>
-                <w:w w:val="100"/>
-                <w:sz w:val="20"/>
-                <w:szCs w:val="20"/>
-                <w:u w:val="none"/>
-                <w:lang w:val="pt-BR" w:eastAsia="pt-BR" w:bidi="ar-SA"/>
-              </w:rPr>
-              <w:t>Número de Semanas de Curso:</w:t>
-            </w:r>
-            <w:r>
-              <w:rPr>
-                <w:rFonts w:eastAsia="Times New Roman" w:cs="Times New Roman"/>
-                <w:b w:val="false"/>
-                <w:bCs w:val="false"/>
-                <w:color w:val="00000A"/>
-                <w:spacing w:val="0"/>
-                <w:w w:val="100"/>
-                <w:sz w:val="20"/>
-                <w:szCs w:val="20"/>
-                <w:u w:val="none"/>
-                <w:lang w:val="pt-BR" w:eastAsia="pt-BR" w:bidi="ar-SA"/>
-              </w:rPr>
-              <w:t xml:space="preserve"> ${duration}</w:t>
+                <w:caps w:val="false"/>
+                <w:smallCaps w:val="false"/>
+                <w:color w:val="00000A"/>
+                <w:spacing w:val="0"/>
+                <w:w w:val="100"/>
+                <w:sz w:val="20"/>
+                <w:szCs w:val="20"/>
+                <w:u w:val="none"/>
+                <w:lang w:val="pt-BR" w:eastAsia="pt-BR" w:bidi="ar-SA"/>
+              </w:rPr>
+              <w:t xml:space="preserve">Duração da aula: </w:t>
+            </w:r>
+            <w:r>
+              <w:rPr>
+                <w:rFonts w:eastAsia="Times New Roman" w:cs="Times New Roman"/>
+                <w:b w:val="false"/>
+                <w:bCs w:val="false"/>
+                <w:caps w:val="false"/>
+                <w:smallCaps w:val="false"/>
+                <w:color w:val="00000A"/>
+                <w:spacing w:val="0"/>
+                <w:w w:val="100"/>
+                <w:sz w:val="20"/>
+                <w:szCs w:val="20"/>
+                <w:u w:val="none"/>
+                <w:lang w:val="pt-BR" w:eastAsia="pt-BR" w:bidi="ar-SA"/>
+              </w:rPr>
+              <w:t>${lesson_duration}</w:t>
             </w:r>
           </w:p>
           <w:p>
@@ -1491,6 +1644,8 @@
                 <w:rFonts w:eastAsia="Times New Roman" w:cs="Times New Roman"/>
                 <w:b w:val="false"/>
                 <w:bCs w:val="false"/>
+                <w:caps w:val="false"/>
+                <w:smallCaps w:val="false"/>
                 <w:color w:val="00000A"/>
                 <w:spacing w:val="0"/>
                 <w:w w:val="100"/>
@@ -1513,22 +1668,39 @@
                 <w:u w:val="none"/>
                 <w:lang w:val="pt-BR" w:eastAsia="pt-BR" w:bidi="ar-SA"/>
               </w:rPr>
-              <w:t>Data de Início:</w:t>
-            </w:r>
-            <w:r>
-              <w:rPr>
-                <w:rFonts w:eastAsia="Times New Roman" w:cs="Times New Roman"/>
-                <w:b w:val="false"/>
-                <w:bCs w:val="false"/>
-                <w:color w:val="00000A"/>
-                <w:spacing w:val="0"/>
-                <w:w w:val="100"/>
-                <w:sz w:val="20"/>
-                <w:szCs w:val="20"/>
-                <w:u w:val="none"/>
-                <w:lang w:val="pt-BR" w:eastAsia="pt-BR" w:bidi="ar-SA"/>
-              </w:rPr>
-              <w:t xml:space="preserve"> ${start_date}</w:t>
+              <w:t>Número de Semanas de Curso:</w:t>
+            </w:r>
+            <w:r>
+              <w:rPr>
+                <w:rFonts w:eastAsia="Times New Roman" w:cs="Times New Roman"/>
+                <w:b w:val="false"/>
+                <w:bCs w:val="false"/>
+                <w:color w:val="00000A"/>
+                <w:spacing w:val="0"/>
+                <w:w w:val="100"/>
+                <w:sz w:val="20"/>
+                <w:szCs w:val="20"/>
+                <w:u w:val="none"/>
+                <w:lang w:val="pt-BR" w:eastAsia="pt-BR" w:bidi="ar-SA"/>
+              </w:rPr>
+              <w:t xml:space="preserve"> </w:t>
+            </w:r>
+            <w:r>
+              <w:rPr>
+                <w:rFonts w:eastAsia="Times New Roman" w:cs="Times New Roman"/>
+                <w:b w:val="false"/>
+                <w:bCs w:val="false"/>
+                <w:caps w:val="false"/>
+                <w:smallCaps w:val="false"/>
+                <w:color w:val="00000A"/>
+                <w:spacing w:val="0"/>
+                <w:w w:val="100"/>
+                <w:sz w:val="20"/>
+                <w:szCs w:val="20"/>
+                <w:u w:val="none"/>
+                <w:lang w:val="pt-BR" w:eastAsia="pt-BR" w:bidi="ar-SA"/>
+              </w:rPr>
+              <w:t>${duration}</w:t>
             </w:r>
           </w:p>
           <w:p>
@@ -1547,6 +1719,8 @@
                 <w:rFonts w:eastAsia="Times New Roman" w:cs="Times New Roman"/>
                 <w:b w:val="false"/>
                 <w:bCs w:val="false"/>
+                <w:caps w:val="false"/>
+                <w:smallCaps w:val="false"/>
                 <w:color w:val="00000A"/>
                 <w:spacing w:val="0"/>
                 <w:w w:val="100"/>
@@ -1569,6 +1743,81 @@
                 <w:u w:val="none"/>
                 <w:lang w:val="pt-BR" w:eastAsia="pt-BR" w:bidi="ar-SA"/>
               </w:rPr>
+              <w:t>Data de Início:</w:t>
+            </w:r>
+            <w:r>
+              <w:rPr>
+                <w:rFonts w:eastAsia="Times New Roman" w:cs="Times New Roman"/>
+                <w:b w:val="false"/>
+                <w:bCs w:val="false"/>
+                <w:color w:val="00000A"/>
+                <w:spacing w:val="0"/>
+                <w:w w:val="100"/>
+                <w:sz w:val="20"/>
+                <w:szCs w:val="20"/>
+                <w:u w:val="none"/>
+                <w:lang w:val="pt-BR" w:eastAsia="pt-BR" w:bidi="ar-SA"/>
+              </w:rPr>
+              <w:t xml:space="preserve"> </w:t>
+            </w:r>
+            <w:r>
+              <w:rPr>
+                <w:rFonts w:eastAsia="Times New Roman" w:cs="Times New Roman"/>
+                <w:b w:val="false"/>
+                <w:bCs w:val="false"/>
+                <w:caps w:val="false"/>
+                <w:smallCaps w:val="false"/>
+                <w:color w:val="00000A"/>
+                <w:spacing w:val="0"/>
+                <w:w w:val="100"/>
+                <w:sz w:val="20"/>
+                <w:szCs w:val="20"/>
+                <w:u w:val="none"/>
+                <w:lang w:val="pt-BR" w:eastAsia="pt-BR" w:bidi="ar-SA"/>
+              </w:rPr>
+              <w:t>${start_date}, ${start_date_day}</w:t>
+            </w:r>
+          </w:p>
+          <w:p>
+            <w:pPr>
+              <w:pStyle w:val="Normal"/>
+              <w:shd w:fill="FFFFFF" w:val="clear"/>
+              <w:tabs>
+                <w:tab w:val="left" w:pos="2126" w:leader="none"/>
+                <w:tab w:val="left" w:pos="5102" w:leader="none"/>
+                <w:tab w:val="left" w:pos="9354" w:leader="underscore"/>
+              </w:tabs>
+              <w:spacing w:lineRule="auto" w:line="360" w:before="0" w:after="0"/>
+              <w:ind w:left="0" w:right="0" w:hanging="0"/>
+              <w:jc w:val="left"/>
+              <w:rPr>
+                <w:rFonts w:eastAsia="Times New Roman" w:cs="Times New Roman"/>
+                <w:b w:val="false"/>
+                <w:bCs w:val="false"/>
+                <w:caps w:val="false"/>
+                <w:smallCaps w:val="false"/>
+                <w:color w:val="000000"/>
+                <w:spacing w:val="0"/>
+                <w:w w:val="100"/>
+                <w:sz w:val="20"/>
+                <w:szCs w:val="20"/>
+                <w:u w:val="none"/>
+                <w:lang w:val="pt-BR" w:eastAsia="pt-BR" w:bidi="ar-SA"/>
+              </w:rPr>
+            </w:pPr>
+            <w:r>
+              <w:rPr>
+                <w:rFonts w:eastAsia="Times New Roman" w:cs="Times New Roman"/>
+                <w:b/>
+                <w:bCs/>
+                <w:color w:val="00000A"/>
+                <w:spacing w:val="0"/>
+                <w:w w:val="100"/>
+                <w:sz w:val="20"/>
+                <w:szCs w:val="20"/>
+                <w:u w:val="none"/>
+                <w:lang w:val="pt-BR" w:eastAsia="pt-BR" w:bidi="ar-SA"/>
+              </w:rPr>
               <w:t>Data de Termino:</w:t>
             </w:r>
             <w:r>
@@ -1584,13 +1833,62 @@
                 <w:u w:val="none"/>
                 <w:lang w:val="pt-BR" w:eastAsia="pt-BR" w:bidi="ar-SA"/>
               </w:rPr>
-              <w:t xml:space="preserve"> ${finish_date}</w:t>
+              <w:t xml:space="preserve"> </w:t>
+            </w:r>
+            <w:r>
+              <w:rPr>
+                <w:rFonts w:eastAsia="Times New Roman" w:cs="Times New Roman"/>
+                <w:b w:val="false"/>
+                <w:bCs w:val="false"/>
+                <w:caps w:val="false"/>
+                <w:smallCaps w:val="false"/>
+                <w:color w:val="00000A"/>
+                <w:spacing w:val="0"/>
+                <w:w w:val="100"/>
+                <w:sz w:val="20"/>
+                <w:szCs w:val="20"/>
+                <w:u w:val="none"/>
+                <w:lang w:val="pt-BR" w:eastAsia="pt-BR" w:bidi="ar-SA"/>
+              </w:rPr>
+              <w:t>${finish_date}</w:t>
+            </w:r>
+            <w:r>
+              <w:rPr>
+                <w:rFonts w:eastAsia="Times New Roman" w:cs="Times New Roman"/>
+                <w:b w:val="false"/>
+                <w:bCs w:val="false"/>
+                <w:color w:val="000000"/>
+                <w:spacing w:val="0"/>
+                <w:w w:val="100"/>
+                <w:sz w:val="20"/>
+                <w:szCs w:val="20"/>
+                <w:u w:val="none"/>
+                <w:lang w:val="pt-BR" w:eastAsia="pt-BR" w:bidi="ar-SA"/>
+              </w:rPr>
+              <w:t xml:space="preserve">, </w:t>
+            </w:r>
+            <w:r>
+              <w:rPr>
+                <w:rFonts w:eastAsia="Times New Roman" w:cs="Times New Roman"/>
+                <w:b w:val="false"/>
+                <w:bCs w:val="false"/>
+                <w:caps w:val="false"/>
+                <w:smallCaps w:val="false"/>
+                <w:color w:val="000000"/>
+                <w:spacing w:val="0"/>
+                <w:w w:val="100"/>
+                <w:sz w:val="20"/>
+                <w:szCs w:val="20"/>
+                <w:u w:val="none"/>
+                <w:lang w:val="pt-BR" w:eastAsia="pt-BR" w:bidi="ar-SA"/>
+              </w:rPr>
+              <w:t>${finish_date_day}</w:t>
             </w:r>
           </w:p>
         </w:tc>
         <w:tc>
           <w:tcPr>
-            <w:tcW w:w="4258" w:type="dxa"/>
+            <w:tcW w:w="4259" w:type="dxa"/>
             <w:tcBorders>
               <w:top w:val="nil"/>
               <w:left w:val="nil"/>
@@ -1674,6 +1972,8 @@
                 <w:rFonts w:eastAsia="Times New Roman" w:cs="Times New Roman"/>
                 <w:b w:val="false"/>
                 <w:bCs w:val="false"/>
+                <w:caps w:val="false"/>
+                <w:smallCaps w:val="false"/>
                 <w:color w:val="00000A"/>
                 <w:spacing w:val="0"/>
                 <w:w w:val="100"/>
@@ -1696,22 +1996,39 @@
                 <w:u w:val="none"/>
                 <w:lang w:val="pt-BR" w:eastAsia="pt-BR" w:bidi="ar-SA"/>
               </w:rPr>
-              <w:t>Taxa de Administração Artha:</w:t>
-            </w:r>
-            <w:r>
-              <w:rPr>
-                <w:rFonts w:eastAsia="Times New Roman" w:cs="Times New Roman"/>
-                <w:b w:val="false"/>
-                <w:bCs w:val="false"/>
-                <w:color w:val="00000A"/>
-                <w:spacing w:val="0"/>
-                <w:w w:val="100"/>
-                <w:sz w:val="20"/>
-                <w:szCs w:val="20"/>
-                <w:u w:val="none"/>
-                <w:lang w:val="pt-BR" w:eastAsia="pt-BR" w:bidi="ar-SA"/>
-              </w:rPr>
-              <w:t xml:space="preserve"> ${exhibition_symbol} ${banking_fee_value}</w:t>
+              <w:t>Taxa Administrativa:</w:t>
+            </w:r>
+            <w:r>
+              <w:rPr>
+                <w:rFonts w:eastAsia="Times New Roman" w:cs="Times New Roman"/>
+                <w:b w:val="false"/>
+                <w:bCs w:val="false"/>
+                <w:color w:val="00000A"/>
+                <w:spacing w:val="0"/>
+                <w:w w:val="100"/>
+                <w:sz w:val="20"/>
+                <w:szCs w:val="20"/>
+                <w:u w:val="none"/>
+                <w:lang w:val="pt-BR" w:eastAsia="pt-BR" w:bidi="ar-SA"/>
+              </w:rPr>
+              <w:t xml:space="preserve"> </w:t>
+            </w:r>
+            <w:r>
+              <w:rPr>
+                <w:rFonts w:eastAsia="Times New Roman" w:cs="Times New Roman"/>
+                <w:b w:val="false"/>
+                <w:bCs w:val="false"/>
+                <w:caps w:val="false"/>
+                <w:smallCaps w:val="false"/>
+                <w:color w:val="00000A"/>
+                <w:spacing w:val="0"/>
+                <w:w w:val="100"/>
+                <w:sz w:val="20"/>
+                <w:szCs w:val="20"/>
+                <w:u w:val="none"/>
+                <w:lang w:val="pt-BR" w:eastAsia="pt-BR" w:bidi="ar-SA"/>
+              </w:rPr>
+              <w:t>${exhibition_symbol}${banking_fee_value}</w:t>
             </w:r>
           </w:p>
           <w:p>
@@ -1730,6 +2047,8 @@
                 <w:rFonts w:eastAsia="Times New Roman" w:cs="Times New Roman"/>
                 <w:b w:val="false"/>
                 <w:bCs w:val="false"/>
+                <w:caps w:val="false"/>
+                <w:smallCaps w:val="false"/>
                 <w:color w:val="00000A"/>
                 <w:spacing w:val="0"/>
                 <w:w w:val="100"/>
@@ -1752,13 +2071,30 @@
                 <w:u w:val="none"/>
                 <w:lang w:val="pt-BR" w:eastAsia="pt-BR" w:bidi="ar-SA"/>
               </w:rPr>
-              <w:t xml:space="preserve">Taxa de Matrícula da Escola: </w:t>
-            </w:r>
-            <w:r>
-              <w:rPr>
-                <w:rFonts w:eastAsia="Times New Roman" w:cs="Times New Roman"/>
-                <w:b w:val="false"/>
-                <w:bCs w:val="false"/>
+              <w:t>Taxa de Matrícula da Escola:</w:t>
+            </w:r>
+            <w:r>
+              <w:rPr>
+                <w:rFonts w:eastAsia="Times New Roman" w:cs="Times New Roman"/>
+                <w:b w:val="false"/>
+                <w:bCs w:val="false"/>
+                <w:color w:val="00000A"/>
+                <w:spacing w:val="0"/>
+                <w:w w:val="100"/>
+                <w:sz w:val="20"/>
+                <w:szCs w:val="20"/>
+                <w:u w:val="none"/>
+                <w:lang w:val="pt-BR" w:eastAsia="pt-BR" w:bidi="ar-SA"/>
+              </w:rPr>
+              <w:t xml:space="preserve"> </w:t>
+            </w:r>
+            <w:r>
+              <w:rPr>
+                <w:rFonts w:eastAsia="Times New Roman" w:cs="Times New Roman"/>
+                <w:b w:val="false"/>
+                <w:bCs w:val="false"/>
+                <w:caps w:val="false"/>
+                <w:smallCaps w:val="false"/>
                 <w:color w:val="00000A"/>
                 <w:spacing w:val="0"/>
                 <w:w w:val="100"/>
@@ -1786,6 +2122,8 @@
                 <w:rFonts w:eastAsia="Times New Roman" w:cs="Times New Roman"/>
                 <w:b w:val="false"/>
                 <w:bCs w:val="false"/>
+                <w:caps w:val="false"/>
+                <w:smallCaps w:val="false"/>
                 <w:color w:val="00000A"/>
                 <w:spacing w:val="0"/>
                 <w:w w:val="100"/>
@@ -1808,13 +2146,30 @@
                 <w:u w:val="none"/>
                 <w:lang w:val="pt-BR" w:eastAsia="pt-BR" w:bidi="ar-SA"/>
               </w:rPr>
-              <w:t xml:space="preserve">Valor Curso: </w:t>
-            </w:r>
-            <w:r>
-              <w:rPr>
-                <w:rFonts w:eastAsia="Times New Roman" w:cs="Times New Roman"/>
-                <w:b w:val="false"/>
-                <w:bCs w:val="false"/>
+              <w:t>Valor Curso:</w:t>
+            </w:r>
+            <w:r>
+              <w:rPr>
+                <w:rFonts w:eastAsia="Times New Roman" w:cs="Times New Roman"/>
+                <w:b w:val="false"/>
+                <w:bCs w:val="false"/>
+                <w:color w:val="00000A"/>
+                <w:spacing w:val="0"/>
+                <w:w w:val="100"/>
+                <w:sz w:val="20"/>
+                <w:szCs w:val="20"/>
+                <w:u w:val="none"/>
+                <w:lang w:val="pt-BR" w:eastAsia="pt-BR" w:bidi="ar-SA"/>
+              </w:rPr>
+              <w:t xml:space="preserve"> </w:t>
+            </w:r>
+            <w:r>
+              <w:rPr>
+                <w:rFonts w:eastAsia="Times New Roman" w:cs="Times New Roman"/>
+                <w:b w:val="false"/>
+                <w:bCs w:val="false"/>
+                <w:caps w:val="false"/>
+                <w:smallCaps w:val="false"/>
                 <w:color w:val="00000A"/>
                 <w:spacing w:val="0"/>
                 <w:w w:val="100"/>
@@ -1824,6 +2179,78 @@
                 <w:lang w:val="pt-BR" w:eastAsia="pt-BR" w:bidi="ar-SA"/>
               </w:rPr>
               <w:t>${exhibition_symbol} ${course_value}</w:t>
+            </w:r>
+          </w:p>
+          <w:p>
+            <w:pPr>
+              <w:pStyle w:val="Normal"/>
+              <w:shd w:fill="FFFFFF" w:val="clear"/>
+              <w:tabs>
+                <w:tab w:val="left" w:pos="2126" w:leader="none"/>
+                <w:tab w:val="left" w:pos="5102" w:leader="none"/>
+                <w:tab w:val="left" w:pos="9354" w:leader="underscore"/>
+              </w:tabs>
+              <w:spacing w:lineRule="auto" w:line="360" w:before="0" w:after="0"/>
+              <w:jc w:val="left"/>
+              <w:rPr>
+                <w:rFonts w:eastAsia="Times New Roman" w:cs="Times New Roman"/>
+                <w:b w:val="false"/>
+                <w:bCs w:val="false"/>
+                <w:color w:val="00000A"/>
+                <w:spacing w:val="0"/>
+                <w:w w:val="100"/>
+                <w:sz w:val="20"/>
+                <w:szCs w:val="20"/>
+                <w:u w:val="none"/>
+                <w:lang w:val="pt-BR" w:eastAsia="pt-BR" w:bidi="ar-SA"/>
+              </w:rPr>
+            </w:pPr>
+            <w:r>
+              <w:rPr>
+                <w:rFonts w:eastAsia="Times New Roman" w:cs="Times New Roman"/>
+                <w:b/>
+                <w:bCs/>
+                <w:color w:val="00000A"/>
+                <w:spacing w:val="0"/>
+                <w:w w:val="100"/>
+                <w:sz w:val="20"/>
+                <w:szCs w:val="20"/>
+                <w:u w:val="none"/>
+                <w:lang w:val="pt-BR" w:eastAsia="pt-BR" w:bidi="ar-SA"/>
+              </w:rPr>
+              <w:t>Material Didático:</w:t>
+            </w:r>
+            <w:bookmarkStart w:id="0" w:name="__DdeLink__1004_933291815"/>
+            <w:r>
+              <w:rPr>
+                <w:rFonts w:eastAsia="Times New Roman" w:cs="Times New Roman"/>
+                <w:b w:val="false"/>
+                <w:bCs w:val="false"/>
+                <w:color w:val="00000A"/>
+                <w:spacing w:val="0"/>
+                <w:w w:val="100"/>
+                <w:sz w:val="20"/>
+                <w:szCs w:val="20"/>
+                <w:u w:val="none"/>
+                <w:lang w:val="pt-BR" w:eastAsia="pt-BR" w:bidi="ar-SA"/>
+              </w:rPr>
+              <w:t>${exhibition_symbol}</w:t>
+            </w:r>
+            <w:bookmarkEnd w:id="0"/>
+            <w:r>
+              <w:rPr>
+                <w:rFonts w:eastAsia="Times New Roman" w:cs="Times New Roman"/>
+                <w:b w:val="false"/>
+                <w:bCs w:val="false"/>
+                <w:color w:val="00000A"/>
+                <w:spacing w:val="0"/>
+                <w:w w:val="100"/>
+                <w:sz w:val="20"/>
+                <w:szCs w:val="20"/>
+                <w:u w:val="none"/>
+                <w:lang w:val="pt-BR" w:eastAsia="pt-BR" w:bidi="ar-SA"/>
+              </w:rPr>
+              <w:t xml:space="preserve"> ${material_fee_value}</w:t>
             </w:r>
           </w:p>
           <w:p>
@@ -1864,39 +2291,22 @@
                 <w:u w:val="none"/>
                 <w:lang w:val="pt-BR" w:eastAsia="pt-BR" w:bidi="ar-SA"/>
               </w:rPr>
-              <w:t>Material Didático:</w:t>
-            </w:r>
-            <w:bookmarkStart w:id="2" w:name="__DdeLink__1004_933291815"/>
-            <w:r>
-              <w:rPr>
-                <w:rFonts w:eastAsia="Times New Roman" w:cs="Times New Roman"/>
-                <w:b w:val="false"/>
-                <w:bCs w:val="false"/>
-                <w:color w:val="00000A"/>
-                <w:spacing w:val="0"/>
-                <w:w w:val="100"/>
-                <w:sz w:val="20"/>
-                <w:szCs w:val="20"/>
-                <w:u w:val="none"/>
-                <w:lang w:val="pt-BR" w:eastAsia="pt-BR" w:bidi="ar-SA"/>
-              </w:rPr>
-              <w:t>${exhibition_symbol}</w:t>
-            </w:r>
-            <w:bookmarkEnd w:id="2"/>
-            <w:r>
-              <w:rPr>
-                <w:rFonts w:eastAsia="Times New Roman" w:cs="Times New Roman"/>
-                <w:b w:val="false"/>
-                <w:bCs w:val="false"/>
-                <w:color w:val="00000A"/>
-                <w:spacing w:val="0"/>
-                <w:w w:val="100"/>
-                <w:sz w:val="20"/>
-                <w:szCs w:val="20"/>
-                <w:u w:val="none"/>
-                <w:lang w:val="pt-BR" w:eastAsia="pt-BR" w:bidi="ar-SA"/>
-              </w:rPr>
-              <w:t xml:space="preserve"> ${material_fee_value}</w:t>
+              <w:t>${required_insurance_text}</w:t>
+            </w:r>
+            <w:r>
+              <w:rPr>
+                <w:rFonts w:eastAsia="Times New Roman" w:cs="Times New Roman"/>
+                <w:b w:val="false"/>
+                <w:bCs w:val="false"/>
+                <w:color w:val="00000A"/>
+                <w:spacing w:val="0"/>
+                <w:w w:val="100"/>
+                <w:sz w:val="20"/>
+                <w:szCs w:val="20"/>
+                <w:u w:val="none"/>
+                <w:lang w:val="pt-BR" w:eastAsia="pt-BR" w:bidi="ar-SA"/>
+              </w:rPr>
+              <w:t>${exhibition_symbol} ${required_insurance_value}</w:t>
             </w:r>
           </w:p>
           <w:p>
@@ -1909,7 +2319,8 @@
                 <w:tab w:val="left" w:pos="9354" w:leader="underscore"/>
               </w:tabs>
               <w:spacing w:lineRule="auto" w:line="360" w:before="0" w:after="0"/>
-              <w:jc w:val="center"/>
+              <w:ind w:left="0" w:right="0" w:hanging="0"/>
+              <w:jc w:val="left"/>
               <w:rPr>
                 <w:rFonts w:eastAsia="Times New Roman" w:cs="Times New Roman"/>
                 <w:b/>
@@ -1946,22 +2357,30 @@
       <w:pPr>
         <w:pStyle w:val="Normal"/>
         <w:rPr>
-          <w:b w:val="false"/>
-          <w:bCs w:val="false"/>
-          <w:color w:val="000000"/>
-          <w:sz w:val="20"/>
-          <w:szCs w:val="20"/>
-          <w:lang w:val="pt-BR"/>
-        </w:rPr>
-      </w:pPr>
-      <w:r>
-        <w:rPr>
-          <w:b w:val="false"/>
-          <w:bCs w:val="false"/>
-          <w:color w:val="000000"/>
-          <w:sz w:val="20"/>
-          <w:szCs w:val="20"/>
-          <w:lang w:val="pt-BR"/>
+          <w:rFonts w:eastAsia="Times New Roman" w:cs="Times New Roman"/>
+          <w:b/>
+          <w:bCs/>
+          <w:color w:val="00000A"/>
+          <w:spacing w:val="0"/>
+          <w:w w:val="100"/>
+          <w:sz w:val="20"/>
+          <w:szCs w:val="20"/>
+          <w:u w:val="none"/>
+          <w:lang w:val="pt-BR" w:eastAsia="pt-BR" w:bidi="ar-SA"/>
+        </w:rPr>
+      </w:pPr>
+      <w:r>
+        <w:rPr>
+          <w:rFonts w:eastAsia="Times New Roman" w:cs="Times New Roman"/>
+          <w:b/>
+          <w:bCs/>
+          <w:color w:val="00000A"/>
+          <w:spacing w:val="0"/>
+          <w:w w:val="100"/>
+          <w:sz w:val="20"/>
+          <w:szCs w:val="20"/>
+          <w:u w:val="none"/>
+          <w:lang w:val="pt-BR" w:eastAsia="pt-BR" w:bidi="ar-SA"/>
         </w:rPr>
       </w:r>
     </w:p>
@@ -1985,7 +2404,7 @@
         </w:tblCellMar>
       </w:tblPr>
       <w:tblGrid>
-        <w:gridCol w:w="5382"/>
+        <w:gridCol w:w="5394"/>
         <w:gridCol w:w="4245"/>
       </w:tblGrid>
       <w:tr>
@@ -1994,7 +2413,7 @@
         </w:trPr>
         <w:tc>
           <w:tcPr>
-            <w:tcW w:w="5382" w:type="dxa"/>
+            <w:tcW w:w="5394" w:type="dxa"/>
             <w:tcBorders>
               <w:top w:val="single" w:sz="20" w:space="0" w:color="000080"/>
               <w:left w:val="nil"/>
@@ -2084,7 +2503,7 @@
         </w:trPr>
         <w:tc>
           <w:tcPr>
-            <w:tcW w:w="5382" w:type="dxa"/>
+            <w:tcW w:w="5394" w:type="dxa"/>
             <w:tcBorders>
               <w:top w:val="nil"/>
               <w:left w:val="nil"/>
@@ -2301,22 +2720,22 @@
                 <w:u w:val="none"/>
                 <w:lang w:val="pt-BR" w:eastAsia="pt-BR" w:bidi="ar-SA"/>
               </w:rPr>
-              <w:t>Data de Inicio da Acomodação:</w:t>
-            </w:r>
-            <w:r>
-              <w:rPr>
-                <w:rFonts w:eastAsia="Times New Roman" w:cs="Times New Roman"/>
-                <w:b w:val="false"/>
-                <w:bCs w:val="false"/>
-                <w:color w:val="00000A"/>
-                <w:spacing w:val="0"/>
-                <w:w w:val="100"/>
-                <w:sz w:val="20"/>
-                <w:szCs w:val="20"/>
-                <w:u w:val="none"/>
-                <w:lang w:val="pt-BR" w:eastAsia="pt-BR" w:bidi="ar-SA"/>
-              </w:rPr>
-              <w:t xml:space="preserve"> ${accommodation_start_date}</w:t>
+              <w:t>Número de Semanas</w:t>
+            </w:r>
+            <w:r>
+              <w:rPr>
+                <w:rFonts w:eastAsia="Times New Roman" w:cs="Times New Roman"/>
+                <w:b w:val="false"/>
+                <w:bCs w:val="false"/>
+                <w:color w:val="00000A"/>
+                <w:spacing w:val="0"/>
+                <w:w w:val="100"/>
+                <w:sz w:val="20"/>
+                <w:szCs w:val="20"/>
+                <w:u w:val="none"/>
+                <w:lang w:val="pt-BR" w:eastAsia="pt-BR" w:bidi="ar-SA"/>
+              </w:rPr>
+              <w:t>: ${accommodation_duration}</w:t>
             </w:r>
           </w:p>
           <w:p>
@@ -2357,22 +2776,22 @@
                 <w:u w:val="none"/>
                 <w:lang w:val="pt-BR" w:eastAsia="pt-BR" w:bidi="ar-SA"/>
               </w:rPr>
-              <w:t>Número de Semanas</w:t>
-            </w:r>
-            <w:r>
-              <w:rPr>
-                <w:rFonts w:eastAsia="Times New Roman" w:cs="Times New Roman"/>
-                <w:b w:val="false"/>
-                <w:bCs w:val="false"/>
-                <w:color w:val="00000A"/>
-                <w:spacing w:val="0"/>
-                <w:w w:val="100"/>
-                <w:sz w:val="20"/>
-                <w:szCs w:val="20"/>
-                <w:u w:val="none"/>
-                <w:lang w:val="pt-BR" w:eastAsia="pt-BR" w:bidi="ar-SA"/>
-              </w:rPr>
-              <w:t>: ${accommodation_duration}</w:t>
+              <w:t>Data de Início:</w:t>
+            </w:r>
+            <w:r>
+              <w:rPr>
+                <w:rFonts w:eastAsia="Times New Roman" w:cs="Times New Roman"/>
+                <w:b w:val="false"/>
+                <w:bCs w:val="false"/>
+                <w:color w:val="00000A"/>
+                <w:spacing w:val="0"/>
+                <w:w w:val="100"/>
+                <w:sz w:val="20"/>
+                <w:szCs w:val="20"/>
+                <w:u w:val="none"/>
+                <w:lang w:val="pt-BR" w:eastAsia="pt-BR" w:bidi="ar-SA"/>
+              </w:rPr>
+              <w:t xml:space="preserve"> ${accommodation_start_date}, ${accommodation_start_date_day}</w:t>
             </w:r>
           </w:p>
           <w:p>
@@ -2413,22 +2832,95 @@
                 <w:u w:val="none"/>
                 <w:lang w:val="pt-BR" w:eastAsia="pt-BR" w:bidi="ar-SA"/>
               </w:rPr>
-              <w:t>Data de Termino da Acomodação:</w:t>
-            </w:r>
-            <w:r>
-              <w:rPr>
-                <w:rFonts w:eastAsia="Times New Roman" w:cs="Times New Roman"/>
-                <w:b w:val="false"/>
-                <w:bCs w:val="false"/>
-                <w:color w:val="00000A"/>
-                <w:spacing w:val="0"/>
-                <w:w w:val="100"/>
-                <w:sz w:val="20"/>
-                <w:szCs w:val="20"/>
-                <w:u w:val="none"/>
-                <w:lang w:val="pt-BR" w:eastAsia="pt-BR" w:bidi="ar-SA"/>
-              </w:rPr>
-              <w:t xml:space="preserve"> ${accommodation_finish_date}</w:t>
+              <w:t>Data de Termino:</w:t>
+            </w:r>
+            <w:r>
+              <w:rPr>
+                <w:rFonts w:eastAsia="Times New Roman" w:cs="Times New Roman"/>
+                <w:b w:val="false"/>
+                <w:bCs w:val="false"/>
+                <w:color w:val="00000A"/>
+                <w:spacing w:val="0"/>
+                <w:w w:val="100"/>
+                <w:sz w:val="20"/>
+                <w:szCs w:val="20"/>
+                <w:u w:val="none"/>
+                <w:lang w:val="pt-BR" w:eastAsia="pt-BR" w:bidi="ar-SA"/>
+              </w:rPr>
+              <w:t xml:space="preserve"> ${accommodation_finish_date}, ${accommodation_finish_date_day}</w:t>
+            </w:r>
+          </w:p>
+          <w:p>
+            <w:pPr>
+              <w:pStyle w:val="Normal"/>
+              <w:shd w:fill="FFFFFF" w:val="clear"/>
+              <w:tabs>
+                <w:tab w:val="left" w:pos="2126" w:leader="none"/>
+                <w:tab w:val="left" w:pos="5102" w:leader="none"/>
+                <w:tab w:val="left" w:pos="9354" w:leader="underscore"/>
+              </w:tabs>
+              <w:spacing w:lineRule="auto" w:line="360" w:before="0" w:after="0"/>
+              <w:ind w:left="0" w:right="0" w:hanging="0"/>
+              <w:jc w:val="left"/>
+              <w:rPr>
+                <w:rFonts w:eastAsia="Times New Roman" w:cs="Times New Roman"/>
+                <w:b w:val="false"/>
+                <w:bCs w:val="false"/>
+                <w:color w:val="00000A"/>
+                <w:spacing w:val="0"/>
+                <w:w w:val="100"/>
+                <w:sz w:val="20"/>
+                <w:szCs w:val="20"/>
+                <w:u w:val="none"/>
+                <w:lang w:val="pt-BR" w:eastAsia="pt-BR" w:bidi="ar-SA"/>
+              </w:rPr>
+            </w:pPr>
+            <w:r>
+              <w:rPr>
+                <w:rFonts w:eastAsia="Times New Roman" w:cs="Times New Roman"/>
+                <w:b/>
+                <w:bCs/>
+                <w:color w:val="00000A"/>
+                <w:spacing w:val="0"/>
+                <w:w w:val="100"/>
+                <w:sz w:val="20"/>
+                <w:szCs w:val="20"/>
+                <w:u w:val="none"/>
+                <w:lang w:val="pt-BR" w:eastAsia="pt-BR" w:bidi="ar-SA"/>
+              </w:rPr>
+              <w:t>${extra_night_text}</w:t>
+            </w:r>
+            <w:r>
+              <w:rPr>
+                <w:rFonts w:eastAsia="Times New Roman" w:cs="Times New Roman"/>
+                <w:b w:val="false"/>
+                <w:bCs w:val="false"/>
+                <w:color w:val="00000A"/>
+                <w:spacing w:val="0"/>
+                <w:w w:val="100"/>
+                <w:sz w:val="20"/>
+                <w:szCs w:val="20"/>
+                <w:u w:val="none"/>
+                <w:lang w:val="pt-BR" w:eastAsia="pt-BR" w:bidi="ar-SA"/>
+              </w:rPr>
+              <w:t xml:space="preserve"> </w:t>
+            </w:r>
+            <w:bookmarkStart w:id="1" w:name="__DdeLink__11936_1633643264"/>
+            <w:bookmarkEnd w:id="1"/>
+            <w:r>
+              <w:rPr>
+                <w:rFonts w:eastAsia="Times New Roman" w:cs="Times New Roman"/>
+                <w:b w:val="false"/>
+                <w:bCs w:val="false"/>
+                <w:color w:val="00000A"/>
+                <w:spacing w:val="0"/>
+                <w:w w:val="100"/>
+                <w:sz w:val="20"/>
+                <w:szCs w:val="20"/>
+                <w:u w:val="none"/>
+                <w:lang w:val="pt-BR" w:eastAsia="pt-BR" w:bidi="ar-SA"/>
+              </w:rPr>
+              <w:t>${extra_night}</w:t>
             </w:r>
           </w:p>
         </w:tc>
@@ -2500,7 +2992,7 @@
               </w:rPr>
               <w:t>:  ${</w:t>
             </w:r>
-            <w:bookmarkStart w:id="3" w:name="__DdeLink__1071_844463260"/>
+            <w:bookmarkStart w:id="2" w:name="__DdeLink__1071_844463260"/>
             <w:r>
               <w:rPr>
                 <w:rFonts w:eastAsia="Times New Roman" w:cs="Times New Roman"/>
@@ -2516,7 +3008,7 @@
               </w:rPr>
               <w:t>currency_name</w:t>
             </w:r>
-            <w:bookmarkEnd w:id="3"/>
+            <w:bookmarkEnd w:id="2"/>
             <w:r>
               <w:rPr>
                 <w:rFonts w:eastAsia="Times New Roman" w:cs="Times New Roman"/>
@@ -2571,7 +3063,7 @@
                 <w:u w:val="none"/>
                 <w:lang w:val="pt-BR" w:eastAsia="pt-BR" w:bidi="ar-SA"/>
               </w:rPr>
-              <w:t>Taxa de Coloc. Em Acomod.:</w:t>
+              <w:t>Taxa de Colocação:</w:t>
             </w:r>
             <w:r>
               <w:rPr>
@@ -2683,22 +3175,22 @@
                 <w:u w:val="none"/>
                 <w:lang w:val="pt-BR" w:eastAsia="pt-BR" w:bidi="ar-SA"/>
               </w:rPr>
-              <w:t>Noites Extras:</w:t>
-            </w:r>
-            <w:r>
-              <w:rPr>
-                <w:rFonts w:eastAsia="Times New Roman" w:cs="Times New Roman"/>
-                <w:b w:val="false"/>
-                <w:bCs w:val="false"/>
-                <w:color w:val="00000A"/>
-                <w:spacing w:val="0"/>
-                <w:w w:val="100"/>
-                <w:sz w:val="20"/>
-                <w:szCs w:val="20"/>
-                <w:u w:val="none"/>
-                <w:lang w:val="pt-BR" w:eastAsia="pt-BR" w:bidi="ar-SA"/>
-              </w:rPr>
-              <w:t>${exhibition_symbol}${extra_nights}</w:t>
+              <w:t>${extra_night_value_text}</w:t>
+            </w:r>
+            <w:r>
+              <w:rPr>
+                <w:rFonts w:eastAsia="Times New Roman" w:cs="Times New Roman"/>
+                <w:b w:val="false"/>
+                <w:bCs w:val="false"/>
+                <w:color w:val="00000A"/>
+                <w:spacing w:val="0"/>
+                <w:w w:val="100"/>
+                <w:sz w:val="20"/>
+                <w:szCs w:val="20"/>
+                <w:u w:val="none"/>
+                <w:lang w:val="pt-BR" w:eastAsia="pt-BR" w:bidi="ar-SA"/>
+              </w:rPr>
+              <w:t>${exhibition_symbol}${extra_night_value}</w:t>
             </w:r>
           </w:p>
           <w:p>
@@ -2794,29 +3286,7 @@
     <w:p>
       <w:pPr>
         <w:pStyle w:val="Normal"/>
-        <w:rPr>
-          <w:b w:val="false"/>
-          <w:bCs w:val="false"/>
-          <w:color w:val="000000"/>
-          <w:sz w:val="20"/>
-          <w:szCs w:val="20"/>
-          <w:lang w:val="pt-BR"/>
-        </w:rPr>
-      </w:pPr>
-      <w:r>
-        <w:rPr>
-          <w:b w:val="false"/>
-          <w:bCs w:val="false"/>
-          <w:color w:val="000000"/>
-          <w:sz w:val="20"/>
-          <w:szCs w:val="20"/>
-          <w:lang w:val="pt-BR"/>
-        </w:rPr>
-      </w:r>
-    </w:p>
-    <w:p>
-      <w:pPr>
-        <w:pStyle w:val="Normal"/>
+        <w:pageBreakBefore/>
         <w:rPr>
           <w:b w:val="false"/>
           <w:bCs w:val="false"/>
@@ -2857,7 +3327,7 @@
         </w:tblCellMar>
       </w:tblPr>
       <w:tblGrid>
-        <w:gridCol w:w="5382"/>
+        <w:gridCol w:w="5394"/>
         <w:gridCol w:w="4245"/>
       </w:tblGrid>
       <w:tr>
@@ -2866,7 +3336,7 @@
         </w:trPr>
         <w:tc>
           <w:tcPr>
-            <w:tcW w:w="5382" w:type="dxa"/>
+            <w:tcW w:w="5394" w:type="dxa"/>
             <w:tcBorders>
               <w:top w:val="single" w:sz="20" w:space="0" w:color="000080"/>
               <w:left w:val="nil"/>
@@ -2956,7 +3426,7 @@
         </w:trPr>
         <w:tc>
           <w:tcPr>
-            <w:tcW w:w="5382" w:type="dxa"/>
+            <w:tcW w:w="5394" w:type="dxa"/>
             <w:tcBorders>
               <w:top w:val="nil"/>
               <w:left w:val="nil"/>
@@ -2983,7 +3453,7 @@
                 <w:rFonts w:eastAsia="Times New Roman" w:cs="Times New Roman"/>
                 <w:b w:val="false"/>
                 <w:bCs w:val="false"/>
-                <w:color w:val="00000A"/>
+                <w:color w:val="000000"/>
                 <w:spacing w:val="0"/>
                 <w:w w:val="100"/>
                 <w:sz w:val="20"/>
@@ -3005,22 +3475,39 @@
                 <w:u w:val="none"/>
                 <w:lang w:val="pt-BR" w:eastAsia="pt-BR" w:bidi="ar-SA"/>
               </w:rPr>
-              <w:t>Traslado de Chegada:</w:t>
-            </w:r>
-            <w:r>
-              <w:rPr>
-                <w:rFonts w:eastAsia="Times New Roman" w:cs="Times New Roman"/>
-                <w:b w:val="false"/>
-                <w:bCs w:val="false"/>
-                <w:color w:val="00000A"/>
-                <w:spacing w:val="0"/>
-                <w:w w:val="100"/>
-                <w:sz w:val="20"/>
-                <w:szCs w:val="20"/>
-                <w:u w:val="none"/>
-                <w:lang w:val="pt-BR" w:eastAsia="pt-BR" w:bidi="ar-SA"/>
-              </w:rPr>
-              <w:t xml:space="preserve"> ${airport_transfer}</w:t>
+              <w:t>Traslado:</w:t>
+            </w:r>
+            <w:r>
+              <w:rPr>
+                <w:rFonts w:eastAsia="Times New Roman" w:cs="Times New Roman"/>
+                <w:b w:val="false"/>
+                <w:bCs w:val="false"/>
+                <w:color w:val="00000A"/>
+                <w:spacing w:val="0"/>
+                <w:w w:val="100"/>
+                <w:sz w:val="20"/>
+                <w:szCs w:val="20"/>
+                <w:u w:val="none"/>
+                <w:lang w:val="pt-BR" w:eastAsia="pt-BR" w:bidi="ar-SA"/>
+              </w:rPr>
+              <w:t xml:space="preserve"> </w:t>
+            </w:r>
+            <w:bookmarkStart w:id="3" w:name="__DdeLink__428_242692820"/>
+            <w:bookmarkEnd w:id="3"/>
+            <w:r>
+              <w:rPr>
+                <w:rFonts w:eastAsia="Times New Roman" w:cs="Times New Roman"/>
+                <w:b w:val="false"/>
+                <w:bCs w:val="false"/>
+                <w:color w:val="000000"/>
+                <w:spacing w:val="0"/>
+                <w:w w:val="100"/>
+                <w:sz w:val="20"/>
+                <w:szCs w:val="20"/>
+                <w:u w:val="none"/>
+                <w:lang w:val="pt-BR" w:eastAsia="pt-BR" w:bidi="ar-SA"/>
+              </w:rPr>
+              <w:t>${airport_transfer}</w:t>
             </w:r>
           </w:p>
           <w:p>
@@ -3061,22 +3548,22 @@
                 <w:u w:val="none"/>
                 <w:lang w:val="pt-BR" w:eastAsia="pt-BR" w:bidi="ar-SA"/>
               </w:rPr>
-              <w:t xml:space="preserve">Outros: </w:t>
-            </w:r>
-            <w:r>
-              <w:rPr>
-                <w:rFonts w:eastAsia="Times New Roman" w:cs="Times New Roman"/>
-                <w:b w:val="false"/>
-                <w:bCs w:val="false"/>
-                <w:color w:val="00000A"/>
-                <w:spacing w:val="0"/>
-                <w:w w:val="100"/>
-                <w:sz w:val="20"/>
-                <w:szCs w:val="20"/>
-                <w:u w:val="none"/>
-                <w:lang w:val="pt-BR" w:eastAsia="pt-BR" w:bidi="ar-SA"/>
-              </w:rPr>
-              <w:t>${others}</w:t>
+              <w:t>Outros:</w:t>
+            </w:r>
+            <w:r>
+              <w:rPr>
+                <w:rFonts w:eastAsia="Times New Roman" w:cs="Times New Roman"/>
+                <w:b w:val="false"/>
+                <w:bCs w:val="false"/>
+                <w:color w:val="00000A"/>
+                <w:spacing w:val="0"/>
+                <w:w w:val="100"/>
+                <w:sz w:val="20"/>
+                <w:szCs w:val="20"/>
+                <w:u w:val="none"/>
+                <w:lang w:val="pt-BR" w:eastAsia="pt-BR" w:bidi="ar-SA"/>
+              </w:rPr>
+              <w:t xml:space="preserve"> ${others_value_description}</w:t>
             </w:r>
           </w:p>
         </w:tc>
@@ -3451,7 +3938,7 @@
         </w:tblCellMar>
       </w:tblPr>
       <w:tblGrid>
-        <w:gridCol w:w="5382"/>
+        <w:gridCol w:w="5394"/>
         <w:gridCol w:w="4245"/>
       </w:tblGrid>
       <w:tr>
@@ -3460,7 +3947,7 @@
         </w:trPr>
         <w:tc>
           <w:tcPr>
-            <w:tcW w:w="5382" w:type="dxa"/>
+            <w:tcW w:w="5394" w:type="dxa"/>
             <w:tcBorders>
               <w:top w:val="single" w:sz="20" w:space="0" w:color="000080"/>
               <w:left w:val="nil"/>
@@ -3550,7 +4037,7 @@
         </w:trPr>
         <w:tc>
           <w:tcPr>
-            <w:tcW w:w="5382" w:type="dxa"/>
+            <w:tcW w:w="5394" w:type="dxa"/>
             <w:tcBorders>
               <w:top w:val="nil"/>
               <w:left w:val="nil"/>
@@ -3642,7 +4129,7 @@
                 <w:u w:val="none"/>
                 <w:lang w:val="pt-BR" w:eastAsia="pt-BR" w:bidi="ar-SA"/>
               </w:rPr>
-              <w:t xml:space="preserve">${exhibition_symbol} ${sum_total} </w:t>
+              <w:t>${exhibition_symbol} ${sum_total}</w:t>
             </w:r>
           </w:p>
         </w:tc>
@@ -3749,9 +4236,9 @@
         </w:tblCellMar>
       </w:tblPr>
       <w:tblGrid>
-        <w:gridCol w:w="3568"/>
+        <w:gridCol w:w="3580"/>
         <w:gridCol w:w="4169"/>
-        <w:gridCol w:w="1909"/>
+        <w:gridCol w:w="1897"/>
       </w:tblGrid>
       <w:tr>
         <w:trPr>
@@ -3759,7 +4246,7 @@
         </w:trPr>
         <w:tc>
           <w:tcPr>
-            <w:tcW w:w="3568" w:type="dxa"/>
+            <w:tcW w:w="3580" w:type="dxa"/>
             <w:tcBorders>
               <w:top w:val="single" w:sz="20" w:space="0" w:color="000080"/>
               <w:left w:val="nil"/>
@@ -3845,7 +4332,7 @@
         </w:tc>
         <w:tc>
           <w:tcPr>
-            <w:tcW w:w="1909" w:type="dxa"/>
+            <w:tcW w:w="1897" w:type="dxa"/>
             <w:tcBorders>
               <w:top w:val="single" w:sz="20" w:space="0" w:color="000080"/>
               <w:left w:val="nil"/>
@@ -3892,7 +4379,7 @@
         </w:trPr>
         <w:tc>
           <w:tcPr>
-            <w:tcW w:w="3568" w:type="dxa"/>
+            <w:tcW w:w="3580" w:type="dxa"/>
             <w:tcBorders>
               <w:top w:val="nil"/>
               <w:left w:val="nil"/>
@@ -3958,29 +4445,39 @@
               <w:spacing w:lineRule="auto" w:line="360" w:before="0" w:after="0"/>
               <w:ind w:left="0" w:right="0" w:hanging="0"/>
               <w:jc w:val="left"/>
-              <w:rPr/>
+              <w:rPr>
+                <w:rFonts w:eastAsia="Times New Roman" w:cs="Times New Roman"/>
+                <w:b/>
+                <w:bCs/>
+                <w:color w:val="00000A"/>
+                <w:spacing w:val="0"/>
+                <w:w w:val="100"/>
+                <w:sz w:val="20"/>
+                <w:szCs w:val="20"/>
+                <w:u w:val="none"/>
+                <w:lang w:val="pt-BR" w:eastAsia="pt-BR" w:bidi="ar-SA"/>
+              </w:rPr>
             </w:pPr>
             <w:r>
-              <w:rPr/>
-              <w:fldChar w:fldCharType="begin"/>
-            </w:r>
-            <w:r>
-              <w:instrText> DATE \@"dd/MM/yy" </w:instrText>
-            </w:r>
-            <w:r>
-              <w:fldChar w:fldCharType="separate"/>
-            </w:r>
-            <w:r>
-              <w:t>06/01/16</w:t>
-            </w:r>
-            <w:r>
-              <w:fldChar w:fldCharType="end"/>
+              <w:rPr>
+                <w:rFonts w:eastAsia="Times New Roman" w:cs="Times New Roman"/>
+                <w:b/>
+                <w:bCs/>
+                <w:color w:val="00000A"/>
+                <w:spacing w:val="0"/>
+                <w:w w:val="100"/>
+                <w:sz w:val="20"/>
+                <w:szCs w:val="20"/>
+                <w:u w:val="none"/>
+                <w:lang w:val="pt-BR" w:eastAsia="pt-BR" w:bidi="ar-SA"/>
+              </w:rPr>
+              <w:t>${opportunity_deal_date_day}, ${opportunity_deal_date}</w:t>
             </w:r>
           </w:p>
         </w:tc>
         <w:tc>
           <w:tcPr>
-            <w:tcW w:w="1909" w:type="dxa"/>
+            <w:tcW w:w="1897" w:type="dxa"/>
             <w:tcBorders>
               <w:top w:val="nil"/>
               <w:left w:val="nil"/>
@@ -4040,7 +4537,7 @@
         </w:trPr>
         <w:tc>
           <w:tcPr>
-            <w:tcW w:w="3568" w:type="dxa"/>
+            <w:tcW w:w="3580" w:type="dxa"/>
             <w:tcBorders>
               <w:top w:val="nil"/>
               <w:left w:val="nil"/>
@@ -4064,24 +4561,32 @@
               <w:ind w:left="0" w:right="0" w:hanging="0"/>
               <w:jc w:val="left"/>
               <w:rPr>
-                <w:rFonts w:ascii="Verdana" w:hAnsi="Verdana"/>
+                <w:rFonts w:eastAsia="Times New Roman" w:cs="Times New Roman" w:ascii="Verdana" w:hAnsi="Verdana"/>
                 <w:b/>
                 <w:bCs/>
-                <w:sz w:val="20"/>
-                <w:szCs w:val="20"/>
-                <w:lang w:val="pt-BR"/>
+                <w:color w:val="00000A"/>
+                <w:spacing w:val="0"/>
+                <w:w w:val="100"/>
+                <w:sz w:val="20"/>
+                <w:szCs w:val="20"/>
+                <w:u w:val="none"/>
+                <w:lang w:val="pt-BR" w:eastAsia="pt-BR" w:bidi="ar-SA"/>
               </w:rPr>
             </w:pPr>
             <w:r>
               <w:rPr>
-                <w:rFonts w:ascii="Verdana" w:hAnsi="Verdana"/>
+                <w:rFonts w:eastAsia="Times New Roman" w:cs="Times New Roman" w:ascii="Verdana" w:hAnsi="Verdana"/>
                 <w:b/>
                 <w:bCs/>
-                <w:sz w:val="20"/>
-                <w:szCs w:val="20"/>
-                <w:lang w:val="pt-BR"/>
-              </w:rPr>
-              <w:t>Pagamento  Final</w:t>
+                <w:color w:val="00000A"/>
+                <w:spacing w:val="0"/>
+                <w:w w:val="100"/>
+                <w:sz w:val="20"/>
+                <w:szCs w:val="20"/>
+                <w:u w:val="none"/>
+                <w:lang w:val="pt-BR" w:eastAsia="pt-BR" w:bidi="ar-SA"/>
+              </w:rPr>
+              <w:t>Pagamento Final</w:t>
             </w:r>
           </w:p>
         </w:tc>
@@ -4136,13 +4641,13 @@
                 <w:u w:val="none"/>
                 <w:lang w:val="pt-BR" w:eastAsia="pt-BR" w:bidi="ar-SA"/>
               </w:rPr>
-              <w:t>${payment_final_date}</w:t>
+              <w:t>${opportunity_total_inflow_date_day}, ${opportunity_total_inflow_date}</w:t>
             </w:r>
           </w:p>
         </w:tc>
         <w:tc>
           <w:tcPr>
-            <w:tcW w:w="1909" w:type="dxa"/>
+            <w:tcW w:w="1897" w:type="dxa"/>
             <w:tcBorders>
               <w:top w:val="nil"/>
               <w:left w:val="nil"/>
@@ -4299,6 +4804,86 @@
           <w:szCs w:val="20"/>
           <w:lang w:val="pt-BR"/>
         </w:rPr>
+        <w:t>2.2.</w:t>
+      </w:r>
+      <w:r>
+        <w:rPr>
+          <w:b w:val="false"/>
+          <w:bCs w:val="false"/>
+          <w:color w:val="000000"/>
+          <w:sz w:val="20"/>
+          <w:szCs w:val="20"/>
+          <w:lang w:val="pt-BR"/>
+        </w:rPr>
+        <w:t xml:space="preserve"> Após a confirmação da matrícula, o contratante receberá um documento, </w:t>
+      </w:r>
+      <w:r>
+        <w:rPr>
+          <w:b/>
+          <w:bCs/>
+          <w:color w:val="000000"/>
+          <w:sz w:val="20"/>
+          <w:szCs w:val="20"/>
+          <w:lang w:val="pt-BR"/>
+        </w:rPr>
+        <w:t>Confirmação de Matrícula</w:t>
+      </w:r>
+      <w:r>
+        <w:rPr>
+          <w:b w:val="false"/>
+          <w:bCs w:val="false"/>
+          <w:color w:val="000000"/>
+          <w:sz w:val="20"/>
+          <w:szCs w:val="20"/>
+          <w:lang w:val="pt-BR"/>
+        </w:rPr>
+        <w:t>, com a confirmação das datas e valores, este documento têm validade de Adendo Contratual e é o documento hábil para alteração das datas e valores neste contrato.</w:t>
+      </w:r>
+    </w:p>
+    <w:p>
+      <w:pPr>
+        <w:pStyle w:val="Normal"/>
+        <w:rPr>
+          <w:b w:val="false"/>
+          <w:bCs w:val="false"/>
+          <w:color w:val="000000"/>
+          <w:sz w:val="20"/>
+          <w:szCs w:val="20"/>
+          <w:lang w:val="pt-BR"/>
+        </w:rPr>
+      </w:pPr>
+      <w:r>
+        <w:rPr>
+          <w:b w:val="false"/>
+          <w:bCs w:val="false"/>
+          <w:color w:val="000000"/>
+          <w:sz w:val="20"/>
+          <w:szCs w:val="20"/>
+          <w:lang w:val="pt-BR"/>
+        </w:rPr>
+      </w:r>
+    </w:p>
+    <w:p>
+      <w:pPr>
+        <w:pStyle w:val="Normal"/>
+        <w:rPr>
+          <w:b w:val="false"/>
+          <w:bCs w:val="false"/>
+          <w:color w:val="000000"/>
+          <w:sz w:val="20"/>
+          <w:szCs w:val="20"/>
+          <w:lang w:val="pt-BR"/>
+        </w:rPr>
+      </w:pPr>
+      <w:r>
+        <w:rPr>
+          <w:b/>
+          <w:bCs/>
+          <w:color w:val="000000"/>
+          <w:sz w:val="20"/>
+          <w:szCs w:val="20"/>
+          <w:lang w:val="pt-BR"/>
+        </w:rPr>
         <w:t>3. Das Responsabilidades do Contratante:</w:t>
       </w:r>
       <w:r>
@@ -4391,7 +4976,7 @@
         </w:tblCellMar>
       </w:tblPr>
       <w:tblGrid>
-        <w:gridCol w:w="5722"/>
+        <w:gridCol w:w="5734"/>
         <w:gridCol w:w="3898"/>
       </w:tblGrid>
       <w:tr>
@@ -4400,7 +4985,7 @@
         </w:trPr>
         <w:tc>
           <w:tcPr>
-            <w:tcW w:w="5722" w:type="dxa"/>
+            <w:tcW w:w="5734" w:type="dxa"/>
             <w:tcBorders>
               <w:top w:val="single" w:sz="20" w:space="0" w:color="000080"/>
               <w:left w:val="nil"/>
@@ -5769,7 +6354,7 @@
           <w:lang w:val="pt-BR"/>
         </w:rPr>
         <w:tab/>
-        <w:t>Caso o Contratante deseje alterar o Programa, datas de embarque, duração ou tipo e local da hospedagem, o Contratante deverá arcar com a taxa de modificação de US$ 100 (cem dólares) acrescidas das eventuais taxas que a escola/hospedagem exigir, de acordo com os termos e condições da escola.</w:t>
+        <w:t>Caso o Contratante altere o Programa, datas de embarque, duração ou tipo e local da hospedagem, o Contratante deverá arcar com a taxa de modificação de US$ 100 (cem dólares) acrescidas das eventuais taxas que a escola/hospedagem exigir, de acordo com os termos e condições da escola.</w:t>
       </w:r>
     </w:p>
     <w:p>
@@ -5815,7 +6400,7 @@
           <w:lang w:val="pt-BR"/>
         </w:rPr>
         <w:tab/>
-        <w:t>Caso o Contratante deseje alterar o Programa, datas de embarque, duração ou tipo e local da hospedagem, o Contratante deve estar ciente de que a data inicial prevista para o início da viagem para efeitos de rescisão e reembolso não é alterada, valendo para as cláusulas de reembolso a data inicial prevista para o início da viagem e não a data de início efetiva;</w:t>
+        <w:t>Caso o Contratante altere o Programa, datas de embarque, duração ou tipo e local da hospedagem, o Contratante deve estar ciente de que a data inicial prevista para o início da viagem para efeitos de rescisão e reembolso não é alterada, valendo para as cláusulas de reembolso a data inicial prevista para o início da viagem e não a data de início efetiva;</w:t>
       </w:r>
     </w:p>
     <w:p>
@@ -5862,6 +6447,52 @@
         </w:rPr>
         <w:tab/>
         <w:t>No caso de variação cambial superior a 3% ou alterações de taxas locais, os valores do pacote poderão sofrer alterações de acordo com a variação ou aumento das taxas;</w:t>
+      </w:r>
+    </w:p>
+    <w:p>
+      <w:pPr>
+        <w:pStyle w:val="Normal"/>
+        <w:rPr>
+          <w:sz w:val="20"/>
+          <w:szCs w:val="20"/>
+          <w:lang w:val="pt-BR"/>
+        </w:rPr>
+      </w:pPr>
+      <w:r>
+        <w:rPr>
+          <w:sz w:val="20"/>
+          <w:szCs w:val="20"/>
+          <w:lang w:val="pt-BR"/>
+        </w:rPr>
+      </w:r>
+    </w:p>
+    <w:p>
+      <w:pPr>
+        <w:pStyle w:val="Normal"/>
+        <w:rPr>
+          <w:sz w:val="20"/>
+          <w:szCs w:val="20"/>
+          <w:lang w:val="pt-BR"/>
+        </w:rPr>
+      </w:pPr>
+      <w:r>
+        <w:rPr>
+          <w:b/>
+          <w:bCs/>
+          <w:sz w:val="20"/>
+          <w:szCs w:val="20"/>
+          <w:lang w:val="pt-BR"/>
+        </w:rPr>
+        <w:t>9.6.</w:t>
+      </w:r>
+      <w:r>
+        <w:rPr>
+          <w:sz w:val="20"/>
+          <w:szCs w:val="20"/>
+          <w:lang w:val="pt-BR"/>
+        </w:rPr>
+        <w:tab/>
+        <w:t>No caso de mudanças drásticas da legislação que implicam alteração de mais de 3% na cobrança de impostos, taxas ou contribuições sociais dos programas ou para transferência de valores no exterior, os valores do programa poderão sofrer alterações de acordo com a variação ou aumento do valor dos impostos, taxas ou contribuições sociais;</w:t>
       </w:r>
     </w:p>
     <w:p>
@@ -5959,7 +6590,7 @@
           <w:szCs w:val="20"/>
           <w:lang w:val="pt-BR"/>
         </w:rPr>
-        <w:t>O Contratante se compromete a obter transporte aéreo ou terrestre necessários para que possa apresentar-se à hospedagem e à escola na data marcada, a informar-se das condições e passar todas as informações para o Artha Agência de Viagens e Turismo Ltda em até 14 dias antes do início da viagem.</w:t>
+        <w:t>O Contratante se compromete a obter transporte aéreo ou terrestre necessários para que possa apresentar-se à hospedagem e à escola na data marcada, a informar-se das condições e passar todas as informações para o Artha em até 14 dias antes do início da viagem.</w:t>
       </w:r>
     </w:p>
     <w:p>
@@ -6251,76 +6882,47 @@
     <w:p>
       <w:pPr>
         <w:pStyle w:val="Normal"/>
-        <w:rPr>
-          <w:sz w:val="20"/>
-          <w:szCs w:val="20"/>
-          <w:lang w:val="pt-BR"/>
-        </w:rPr>
-      </w:pPr>
-      <w:r>
-        <w:rPr>
-          <w:sz w:val="20"/>
-          <w:szCs w:val="20"/>
-          <w:lang w:val="pt-BR"/>
-        </w:rPr>
-      </w:r>
-    </w:p>
-    <w:p>
-      <w:pPr>
-        <w:pStyle w:val="Normal"/>
-        <w:rPr>
-          <w:sz w:val="20"/>
-          <w:szCs w:val="20"/>
-          <w:lang w:val="pt-BR"/>
-        </w:rPr>
-      </w:pPr>
-      <w:r>
-        <w:rPr>
-          <w:sz w:val="20"/>
-          <w:szCs w:val="20"/>
-          <w:lang w:val="pt-BR"/>
-        </w:rPr>
-      </w:r>
-    </w:p>
-    <w:p>
-      <w:pPr>
-        <w:pStyle w:val="Normal"/>
-        <w:rPr>
-          <w:sz w:val="20"/>
-          <w:szCs w:val="20"/>
-          <w:lang w:val="pt-BR"/>
-        </w:rPr>
-      </w:pPr>
-      <w:r>
-        <w:rPr>
-          <w:sz w:val="20"/>
-          <w:szCs w:val="20"/>
-          <w:lang w:val="pt-BR"/>
-        </w:rPr>
-        <w:t>Assinatura do vendedor: _______________________________________________________</w:t>
-      </w:r>
-    </w:p>
-    <w:p>
-      <w:pPr>
-        <w:pStyle w:val="Normal"/>
-        <w:rPr>
-          <w:sz w:val="20"/>
-          <w:szCs w:val="20"/>
-          <w:lang w:val="pt-BR"/>
-        </w:rPr>
-      </w:pPr>
-      <w:r>
-        <w:rPr>
-          <w:sz w:val="20"/>
-          <w:szCs w:val="20"/>
-          <w:lang w:val="pt-BR"/>
-        </w:rPr>
+        <w:rPr/>
+      </w:pPr>
+      <w:r>
+        <w:rPr/>
+      </w:r>
+    </w:p>
+    <w:p>
+      <w:pPr>
+        <w:pStyle w:val="Normal"/>
+        <w:rPr>
+          <w:sz w:val="20"/>
+          <w:szCs w:val="20"/>
+          <w:lang w:val="pt-BR"/>
+        </w:rPr>
+      </w:pPr>
+      <w:r>
+        <w:rPr>
+          <w:sz w:val="20"/>
+          <w:szCs w:val="20"/>
+          <w:lang w:val="pt-BR"/>
+        </w:rPr>
+        <w:t>Assinatura do vendedor:  _______________________________________________________</w:t>
+      </w:r>
+    </w:p>
+    <w:p>
+      <w:pPr>
+        <w:pStyle w:val="Normal"/>
+        <w:rPr/>
+      </w:pPr>
+      <w:r>
+        <w:rPr/>
         <w:tab/>
         <w:tab/>
         <w:tab/>
         <w:tab/>
         <w:tab/>
-        <w:t>ARTHA AGENCIA DE VIAGENS E TURISMO LTDA.</w:t>
+        <w:tab/>
+      </w:r>
+      <w:r>
+        <w:rPr/>
+        <w:t>${username}</w:t>
       </w:r>
     </w:p>
     <w:p>
@@ -6358,41 +6960,7 @@
           <w:szCs w:val="20"/>
           <w:lang w:val="pt-BR"/>
         </w:rPr>
-        <w:t>Local / Data:</w:t>
-      </w:r>
-      <w:bookmarkStart w:id="6" w:name="&quot;&quot;&quot;&quot;&quot;&quot;&quot;&quot;&quot;&quot;&quot;&quot;&quot;Local&quot;&quot;&quot;&quot;&quot;&quot;&quot;&quot;&quot;&quot;&quot;&quot;&quot;4"/>
-      <w:bookmarkStart w:id="7" w:name="&quot;&quot;&quot;&quot;&quot;&quot;&quot;&quot;&quot;&quot;&quot;Local&quot;&quot;&quot;&quot;&quot;&quot;&quot;&quot;&quot;&quot;&quot;4"/>
-      <w:bookmarkStart w:id="8" w:name="&quot;&quot;&quot;&quot;&quot;&quot;&quot;&quot;&quot;Local&quot;&quot;&quot;&quot;&quot;&quot;&quot;&quot;&quot;4"/>
-      <w:bookmarkStart w:id="9" w:name="&quot;&quot;&quot;&quot;&quot;&quot;&quot;Local&quot;&quot;&quot;&quot;&quot;&quot;&quot;4"/>
-      <w:bookmarkStart w:id="10" w:name="&quot;&quot;&quot;&quot;&quot;Local&quot;&quot;&quot;&quot;&quot;4"/>
-      <w:bookmarkStart w:id="11" w:name="&quot;&quot;&quot;Local&quot;&quot;&quot;4"/>
-      <w:bookmarkStart w:id="12" w:name="&quot;Local&quot;4"/>
-      <w:bookmarkStart w:id="13" w:name="&quot;&quot;Local&quot;&quot;4"/>
-      <w:bookmarkStart w:id="14" w:name="&quot;&quot;&quot;&quot;Local&quot;&quot;&quot;&quot;4"/>
-      <w:bookmarkStart w:id="15" w:name="&quot;&quot;&quot;&quot;&quot;&quot;Local&quot;&quot;&quot;&quot;&quot;&quot;4"/>
-      <w:bookmarkStart w:id="16" w:name="&quot;&quot;&quot;&quot;&quot;&quot;&quot;&quot;Local&quot;&quot;&quot;&quot;&quot;&quot;&quot;&quot;4"/>
-      <w:bookmarkStart w:id="17" w:name="&quot;&quot;&quot;&quot;&quot;&quot;&quot;&quot;&quot;&quot;Local&quot;&quot;&quot;&quot;&quot;&quot;&quot;&quot;&quot;&quot;4"/>
-      <w:bookmarkStart w:id="18" w:name="&quot;&quot;&quot;&quot;&quot;&quot;&quot;&quot;&quot;&quot;&quot;&quot;Local&quot;&quot;&quot;&quot;&quot;&quot;&quot;&quot;&quot;&quot;&quot;&quot;4"/>
-      <w:bookmarkEnd w:id="6"/>
-      <w:bookmarkEnd w:id="7"/>
-      <w:bookmarkEnd w:id="8"/>
-      <w:bookmarkEnd w:id="9"/>
-      <w:bookmarkEnd w:id="10"/>
-      <w:bookmarkEnd w:id="11"/>
-      <w:bookmarkEnd w:id="12"/>
-      <w:bookmarkEnd w:id="13"/>
-      <w:bookmarkEnd w:id="14"/>
-      <w:bookmarkEnd w:id="15"/>
-      <w:bookmarkEnd w:id="16"/>
-      <w:bookmarkEnd w:id="17"/>
-      <w:bookmarkEnd w:id="18"/>
-      <w:r>
-        <w:rPr>
-          <w:sz w:val="20"/>
-          <w:szCs w:val="20"/>
-          <w:lang w:val="pt-BR"/>
-        </w:rPr>
-        <w:t xml:space="preserve"> </w:t>
+        <w:t xml:space="preserve">Local/Data: </w:t>
       </w:r>
       <w:r>
         <w:rPr>
@@ -6403,8 +6971,9 @@
           <w:u w:val="single"/>
           <w:lang w:val="pt-BR"/>
         </w:rPr>
-        <w:t xml:space="preserve">BELO HORIZONTE, </w:t>
-      </w:r>
+        <w:t xml:space="preserve">BELO HORIZONTE, ${opportunity_deal_date_day}, </w:t>
+      </w:r>
+      <w:bookmarkStart w:id="6" w:name="__DdeLink__481_643928232"/>
       <w:r>
         <w:rPr>
           <w:b/>
@@ -6414,19 +6983,19 @@
           <w:u w:val="single"/>
           <w:lang w:val="pt-BR"/>
         </w:rPr>
-        <w:fldChar w:fldCharType="begin"/>
-      </w:r>
-      <w:r>
-        <w:instrText> DATE \@"dd/MM/yy" </w:instrText>
-      </w:r>
-      <w:r>
-        <w:fldChar w:fldCharType="separate"/>
-      </w:r>
-      <w:r>
-        <w:t>06/01/16</w:t>
-      </w:r>
-      <w:r>
-        <w:fldChar w:fldCharType="end"/>
+        <w:t>${opportunity_deal_date}</w:t>
+      </w:r>
+      <w:bookmarkEnd w:id="6"/>
+      <w:r>
+        <w:rPr>
+          <w:b/>
+          <w:bCs/>
+          <w:sz w:val="20"/>
+          <w:szCs w:val="20"/>
+          <w:u w:val="single"/>
+          <w:lang w:val="pt-BR"/>
+        </w:rPr>
+        <w:t xml:space="preserve"> </w:t>
       </w:r>
     </w:p>
     <w:p>
@@ -6587,8 +7156,8 @@
         </w:tblCellMar>
       </w:tblPr>
       <w:tblGrid>
-        <w:gridCol w:w="4810"/>
-        <w:gridCol w:w="4810"/>
+        <w:gridCol w:w="4816"/>
+        <w:gridCol w:w="4816"/>
       </w:tblGrid>
       <w:tr>
         <w:trPr>
@@ -6596,7 +7165,7 @@
         </w:trPr>
         <w:tc>
           <w:tcPr>
-            <w:tcW w:w="4810" w:type="dxa"/>
+            <w:tcW w:w="4816" w:type="dxa"/>
             <w:tcBorders>
               <w:top w:val="nil"/>
               <w:left w:val="nil"/>
@@ -6682,7 +7251,7 @@
         </w:tc>
         <w:tc>
           <w:tcPr>
-            <w:tcW w:w="4810" w:type="dxa"/>
+            <w:tcW w:w="4816" w:type="dxa"/>
             <w:tcBorders>
               <w:top w:val="nil"/>
               <w:left w:val="nil"/>
@@ -6762,7 +7331,7 @@
                 <w:szCs w:val="20"/>
                 <w:lang w:val="pt-BR"/>
               </w:rPr>
-              <w:t>CPF:</w:t>
+              <w:t xml:space="preserve">CPF: </w:t>
             </w:r>
           </w:p>
         </w:tc>
@@ -6771,6 +7340,161 @@
     <w:p>
       <w:pPr>
         <w:pStyle w:val="Normal"/>
+        <w:rPr>
+          <w:rFonts w:eastAsia="Times New Roman" w:cs="Times New Roman"/>
+          <w:b w:val="false"/>
+          <w:bCs w:val="false"/>
+          <w:color w:val="00000A"/>
+          <w:spacing w:val="0"/>
+          <w:w w:val="100"/>
+          <w:sz w:val="20"/>
+          <w:szCs w:val="20"/>
+          <w:u w:val="none"/>
+          <w:lang w:val="pt-BR" w:eastAsia="pt-BR" w:bidi="ar-SA"/>
+        </w:rPr>
+      </w:pPr>
+      <w:r>
+        <w:rPr>
+          <w:rFonts w:eastAsia="Times New Roman" w:cs="Times New Roman"/>
+          <w:b w:val="false"/>
+          <w:bCs w:val="false"/>
+          <w:color w:val="00000A"/>
+          <w:spacing w:val="0"/>
+          <w:w w:val="100"/>
+          <w:sz w:val="20"/>
+          <w:szCs w:val="20"/>
+          <w:u w:val="none"/>
+          <w:lang w:val="pt-BR" w:eastAsia="pt-BR" w:bidi="ar-SA"/>
+        </w:rPr>
+      </w:r>
+    </w:p>
+    <w:p>
+      <w:pPr>
+        <w:pStyle w:val="Normal"/>
+        <w:rPr>
+          <w:sz w:val="20"/>
+          <w:szCs w:val="20"/>
+          <w:lang w:val="pt-BR"/>
+        </w:rPr>
+      </w:pPr>
+      <w:r>
+        <w:rPr>
+          <w:sz w:val="20"/>
+          <w:szCs w:val="20"/>
+          <w:lang w:val="pt-BR"/>
+        </w:rPr>
+      </w:r>
+    </w:p>
+    <w:p>
+      <w:pPr>
+        <w:pStyle w:val="Normal"/>
+        <w:rPr>
+          <w:sz w:val="20"/>
+          <w:szCs w:val="20"/>
+          <w:lang w:val="pt-BR"/>
+        </w:rPr>
+      </w:pPr>
+      <w:r>
+        <w:rPr>
+          <w:sz w:val="20"/>
+          <w:szCs w:val="20"/>
+          <w:lang w:val="pt-BR"/>
+        </w:rPr>
+      </w:r>
+    </w:p>
+    <w:p>
+      <w:pPr>
+        <w:pStyle w:val="Normal"/>
+        <w:rPr>
+          <w:b/>
+          <w:bCs/>
+          <w:sz w:val="20"/>
+          <w:szCs w:val="20"/>
+        </w:rPr>
+      </w:pPr>
+      <w:r>
+        <w:rPr>
+          <w:b/>
+          <w:bCs/>
+          <w:sz w:val="20"/>
+          <w:szCs w:val="20"/>
+        </w:rPr>
+      </w:r>
+    </w:p>
+    <w:p>
+      <w:pPr>
+        <w:pStyle w:val="Normal"/>
+        <w:spacing w:lineRule="auto" w:line="360"/>
+        <w:jc w:val="left"/>
+        <w:rPr>
+          <w:rFonts w:eastAsia="Times New Roman" w:cs="Times New Roman"/>
+          <w:b w:val="false"/>
+          <w:bCs w:val="false"/>
+          <w:color w:val="00000A"/>
+          <w:sz w:val="20"/>
+          <w:szCs w:val="20"/>
+          <w:u w:val="none"/>
+          <w:lang w:val="pt-BR" w:eastAsia="pt-BR" w:bidi="ar-SA"/>
+        </w:rPr>
+      </w:pPr>
+      <w:r>
+        <w:rPr>
+          <w:rFonts w:eastAsia="Times New Roman" w:cs="Times New Roman"/>
+          <w:b w:val="false"/>
+          <w:bCs w:val="false"/>
+          <w:color w:val="00000A"/>
+          <w:sz w:val="20"/>
+          <w:szCs w:val="20"/>
+          <w:u w:val="none"/>
+          <w:lang w:val="pt-BR" w:eastAsia="pt-BR" w:bidi="ar-SA"/>
+        </w:rPr>
+      </w:r>
+    </w:p>
+    <w:p>
+      <w:pPr>
+        <w:pStyle w:val="Normal"/>
+        <w:spacing w:lineRule="auto" w:line="360"/>
+        <w:jc w:val="left"/>
+        <w:rPr>
+          <w:rFonts w:eastAsia="Times New Roman" w:cs="Times New Roman"/>
+          <w:b w:val="false"/>
+          <w:bCs w:val="false"/>
+          <w:color w:val="00000A"/>
+          <w:spacing w:val="0"/>
+          <w:w w:val="100"/>
+          <w:sz w:val="20"/>
+          <w:szCs w:val="20"/>
+          <w:u w:val="none"/>
+          <w:lang w:val="pt-BR" w:eastAsia="pt-BR" w:bidi="ar-SA"/>
+        </w:rPr>
+      </w:pPr>
+      <w:r>
+        <w:rPr>
+          <w:rFonts w:eastAsia="Times New Roman" w:cs="Times New Roman"/>
+          <w:b w:val="false"/>
+          <w:bCs w:val="false"/>
+          <w:color w:val="00000A"/>
+          <w:spacing w:val="0"/>
+          <w:w w:val="100"/>
+          <w:sz w:val="20"/>
+          <w:szCs w:val="20"/>
+          <w:u w:val="none"/>
+          <w:lang w:val="pt-BR" w:eastAsia="pt-BR" w:bidi="ar-SA"/>
+        </w:rPr>
+      </w:r>
+    </w:p>
+    <w:p>
+      <w:pPr>
+        <w:pStyle w:val="Normal"/>
+        <w:shd w:fill="FFFFFF" w:val="clear"/>
+        <w:tabs>
+          <w:tab w:val="left" w:pos="2126" w:leader="none"/>
+          <w:tab w:val="left" w:pos="5102" w:leader="none"/>
+          <w:tab w:val="left" w:pos="9354" w:leader="underscore"/>
+        </w:tabs>
+        <w:spacing w:lineRule="auto" w:line="360" w:before="0" w:after="0"/>
+        <w:ind w:left="0" w:right="0" w:hanging="0"/>
+        <w:jc w:val="left"/>
         <w:rPr/>
       </w:pPr>
       <w:r>
@@ -6781,7 +7505,7 @@
       <w:footerReference w:type="default" r:id="rId3"/>
       <w:type w:val="nextPage"/>
       <w:pgSz w:w="11906" w:h="16838"/>
-      <w:pgMar w:left="1134" w:right="1134" w:header="0" w:top="1134" w:footer="1134" w:bottom="1604" w:gutter="0"/>
+      <w:pgMar w:left="1134" w:right="1134" w:header="0" w:top="1134" w:footer="1134" w:bottom="1612" w:gutter="0"/>
       <w:pgNumType w:fmt="decimal"/>
       <w:formProt w:val="false"/>
       <w:textDirection w:val="lrTb"/>
@@ -6809,32 +7533,10 @@
       </w:rPr>
       <w:t xml:space="preserve">Rubrica ___________ </w:t>
     </w:r>
-    <w:bookmarkStart w:id="19" w:name="&quot;&quot;&quot;&quot;&quot;&quot;&quot;&quot;&quot;&quot;&quot;&quot;&quot;Local&quot;&quot;&quot;&quot;&quot;&quot;&quot;&quot;&quot;&quot;&quot;&quot;&quot;8"/>
-    <w:bookmarkStart w:id="20" w:name="&quot;&quot;&quot;&quot;&quot;&quot;&quot;&quot;&quot;&quot;&quot;Local&quot;&quot;&quot;&quot;&quot;&quot;&quot;&quot;&quot;&quot;&quot;8"/>
-    <w:bookmarkStart w:id="21" w:name="&quot;&quot;&quot;&quot;&quot;&quot;&quot;&quot;&quot;Local&quot;&quot;&quot;&quot;&quot;&quot;&quot;&quot;&quot;8"/>
-    <w:bookmarkStart w:id="22" w:name="&quot;&quot;&quot;&quot;&quot;&quot;&quot;Local&quot;&quot;&quot;&quot;&quot;&quot;&quot;8"/>
-    <w:bookmarkStart w:id="23" w:name="&quot;&quot;&quot;&quot;&quot;Local&quot;&quot;&quot;&quot;&quot;8"/>
-    <w:bookmarkStart w:id="24" w:name="&quot;&quot;&quot;Local&quot;&quot;&quot;8"/>
-    <w:bookmarkStart w:id="25" w:name="&quot;Local&quot;10"/>
-    <w:bookmarkStart w:id="26" w:name="&quot;&quot;Local&quot;&quot;8"/>
-    <w:bookmarkStart w:id="27" w:name="&quot;&quot;&quot;&quot;Local&quot;&quot;&quot;&quot;8"/>
-    <w:bookmarkStart w:id="28" w:name="&quot;&quot;&quot;&quot;&quot;&quot;Local&quot;&quot;&quot;&quot;&quot;&quot;8"/>
-    <w:bookmarkStart w:id="29" w:name="&quot;&quot;&quot;&quot;&quot;&quot;&quot;&quot;Local&quot;&quot;&quot;&quot;&quot;&quot;&quot;&quot;8"/>
-    <w:bookmarkStart w:id="30" w:name="&quot;&quot;&quot;&quot;&quot;&quot;&quot;&quot;&quot;&quot;Local&quot;&quot;&quot;&quot;&quot;&quot;&quot;&quot;&quot;&quot;8"/>
-    <w:bookmarkStart w:id="31" w:name="&quot;&quot;&quot;&quot;&quot;&quot;&quot;&quot;&quot;&quot;&quot;&quot;Local&quot;&quot;&quot;&quot;&quot;&quot;&quot;&quot;&quot;&quot;&quot;&quot;8"/>
-    <w:bookmarkEnd w:id="19"/>
-    <w:bookmarkEnd w:id="20"/>
-    <w:bookmarkEnd w:id="21"/>
-    <w:bookmarkEnd w:id="22"/>
-    <w:bookmarkEnd w:id="23"/>
-    <w:bookmarkEnd w:id="24"/>
-    <w:bookmarkEnd w:id="25"/>
-    <w:bookmarkEnd w:id="26"/>
-    <w:bookmarkEnd w:id="27"/>
-    <w:bookmarkEnd w:id="28"/>
-    <w:bookmarkEnd w:id="29"/>
-    <w:bookmarkEnd w:id="30"/>
-    <w:bookmarkEnd w:id="31"/>
+    <w:bookmarkStart w:id="7" w:name="&quot;&quot;Artha&quot;&quot;2"/>
+    <w:bookmarkStart w:id="8" w:name="&quot;Artha&quot;2"/>
+    <w:bookmarkEnd w:id="7"/>
+    <w:bookmarkEnd w:id="8"/>
     <w:r>
       <w:rPr>
         <w:b/>
@@ -6849,7 +7551,7 @@
       <w:fldChar w:fldCharType="separate"/>
     </w:r>
     <w:r>
-      <w:t>6</w:t>
+      <w:t>7</w:t>
     </w:r>
     <w:r>
       <w:fldChar w:fldCharType="end"/>
@@ -7251,22 +7953,6 @@
     <w:rPr>
       <w:i/>
       <w:iCs/>
-    </w:rPr>
-  </w:style>
-  <w:style w:type="character" w:styleId="ListLabel1">
-    <w:name w:val="ListLabel 1"/>
-    <w:rPr>
-      <w:rFonts w:cs="Symbol"/>
-      <w:sz w:val="18"/>
-      <w:szCs w:val="18"/>
-    </w:rPr>
-  </w:style>
-  <w:style w:type="character" w:styleId="ListLabel2">
-    <w:name w:val="ListLabel 2"/>
-    <w:rPr>
-      <w:rFonts w:cs="OpenSymbol"/>
-      <w:sz w:val="18"/>
-      <w:szCs w:val="18"/>
     </w:rPr>
   </w:style>
   <w:style w:type="paragraph" w:styleId="Ttulo">

</xml_diff>